<commit_message>
updated Learning Notes and learning plan correspondingly.
</commit_message>
<xml_diff>
--- a/Learning Notes.docx
+++ b/Learning Notes.docx
@@ -337,6 +337,28 @@
       </w:r>
     </w:p>
     <w:p/>
+    <w:p>
+      <w:pPr>
+        <w:pStyle w:val="Heading1"/>
+      </w:pPr>
+      <w:r>
+        <w:t xml:space="preserve">Class library </w:t>
+      </w:r>
+    </w:p>
+    <w:p>
+      <w:r>
+        <w:t xml:space="preserve">The class library can be created in a solution to be shared with other projects in the solution. </w:t>
+      </w:r>
+    </w:p>
+    <w:p/>
+    <w:p>
+      <w:r>
+        <w:t>For sharing the class library with a project, a dependency of the project shell be added to be the class library as a reference of the project.</w:t>
+      </w:r>
+      <w:r>
+        <w:t xml:space="preserve"> In other word, the class library is added into the project as a reference of the project’s dependency.</w:t>
+      </w:r>
+    </w:p>
     <w:sectPr>
       <w:pgSz w:w="11906" w:h="16838"/>
       <w:pgMar w:top="1440" w:right="1440" w:bottom="1440" w:left="1440" w:header="708" w:footer="708" w:gutter="0"/>

</xml_diff>

<commit_message>
added Debugging Blazor WebAssembly Learning Notes.
</commit_message>
<xml_diff>
--- a/Learning Notes.docx
+++ b/Learning Notes.docx
@@ -114,7 +114,7 @@
           <w:r>
             <w:fldChar w:fldCharType="separate"/>
           </w:r>
-          <w:hyperlink w:anchor="_Toc79878611" w:history="1">
+          <w:hyperlink w:anchor="_Toc79882539" w:history="1">
             <w:r>
               <w:rPr>
                 <w:rStyle w:val="Hyperlink"/>
@@ -156,7 +156,7 @@
                 <w:noProof/>
                 <w:webHidden/>
               </w:rPr>
-              <w:instrText xml:space="preserve"> PAGEREF _Toc79878611 \h </w:instrText>
+              <w:instrText xml:space="preserve"> PAGEREF _Toc79882539 \h </w:instrText>
             </w:r>
             <w:r>
               <w:rPr>
@@ -200,7 +200,7 @@
               <w:lang w:val="en-NZ"/>
             </w:rPr>
           </w:pPr>
-          <w:hyperlink w:anchor="_Toc79878612" w:history="1">
+          <w:hyperlink w:anchor="_Toc79882540" w:history="1">
             <w:r>
               <w:rPr>
                 <w:rStyle w:val="Hyperlink"/>
@@ -221,7 +221,7 @@
                 <w:rStyle w:val="Hyperlink"/>
                 <w:noProof/>
               </w:rPr>
-              <w:t>Root Resources</w:t>
+              <w:t>Manage User Secrets</w:t>
             </w:r>
             <w:r>
               <w:rPr>
@@ -242,7 +242,181 @@
                 <w:noProof/>
                 <w:webHidden/>
               </w:rPr>
-              <w:instrText xml:space="preserve"> PAGEREF _Toc79878612 \h </w:instrText>
+              <w:instrText xml:space="preserve"> PAGEREF _Toc79882540 \h </w:instrText>
+            </w:r>
+            <w:r>
+              <w:rPr>
+                <w:noProof/>
+                <w:webHidden/>
+              </w:rPr>
+            </w:r>
+            <w:r>
+              <w:rPr>
+                <w:noProof/>
+                <w:webHidden/>
+              </w:rPr>
+              <w:fldChar w:fldCharType="separate"/>
+            </w:r>
+            <w:r>
+              <w:rPr>
+                <w:noProof/>
+                <w:webHidden/>
+              </w:rPr>
+              <w:t>1</w:t>
+            </w:r>
+            <w:r>
+              <w:rPr>
+                <w:noProof/>
+                <w:webHidden/>
+              </w:rPr>
+              <w:fldChar w:fldCharType="end"/>
+            </w:r>
+          </w:hyperlink>
+        </w:p>
+        <w:p>
+          <w:pPr>
+            <w:pStyle w:val="TOC1"/>
+            <w:tabs>
+              <w:tab w:val="left" w:pos="440"/>
+              <w:tab w:val="right" w:leader="dot" w:pos="9016"/>
+            </w:tabs>
+            <w:rPr>
+              <w:rFonts w:cstheme="minorBidi"/>
+              <w:noProof/>
+              <w:lang w:val="en-NZ"/>
+            </w:rPr>
+          </w:pPr>
+          <w:hyperlink w:anchor="_Toc79882541" w:history="1">
+            <w:r>
+              <w:rPr>
+                <w:rStyle w:val="Hyperlink"/>
+                <w:noProof/>
+              </w:rPr>
+              <w:t>3</w:t>
+            </w:r>
+            <w:r>
+              <w:rPr>
+                <w:rFonts w:cstheme="minorBidi"/>
+                <w:noProof/>
+                <w:lang w:val="en-NZ"/>
+              </w:rPr>
+              <w:tab/>
+            </w:r>
+            <w:r>
+              <w:rPr>
+                <w:rStyle w:val="Hyperlink"/>
+                <w:noProof/>
+              </w:rPr>
+              <w:t>Class library</w:t>
+            </w:r>
+            <w:r>
+              <w:rPr>
+                <w:noProof/>
+                <w:webHidden/>
+              </w:rPr>
+              <w:tab/>
+            </w:r>
+            <w:r>
+              <w:rPr>
+                <w:noProof/>
+                <w:webHidden/>
+              </w:rPr>
+              <w:fldChar w:fldCharType="begin"/>
+            </w:r>
+            <w:r>
+              <w:rPr>
+                <w:noProof/>
+                <w:webHidden/>
+              </w:rPr>
+              <w:instrText xml:space="preserve"> PAGEREF _Toc79882541 \h </w:instrText>
+            </w:r>
+            <w:r>
+              <w:rPr>
+                <w:noProof/>
+                <w:webHidden/>
+              </w:rPr>
+            </w:r>
+            <w:r>
+              <w:rPr>
+                <w:noProof/>
+                <w:webHidden/>
+              </w:rPr>
+              <w:fldChar w:fldCharType="separate"/>
+            </w:r>
+            <w:r>
+              <w:rPr>
+                <w:noProof/>
+                <w:webHidden/>
+              </w:rPr>
+              <w:t>1</w:t>
+            </w:r>
+            <w:r>
+              <w:rPr>
+                <w:noProof/>
+                <w:webHidden/>
+              </w:rPr>
+              <w:fldChar w:fldCharType="end"/>
+            </w:r>
+          </w:hyperlink>
+        </w:p>
+        <w:p>
+          <w:pPr>
+            <w:pStyle w:val="TOC1"/>
+            <w:tabs>
+              <w:tab w:val="left" w:pos="440"/>
+              <w:tab w:val="right" w:leader="dot" w:pos="9016"/>
+            </w:tabs>
+            <w:rPr>
+              <w:rFonts w:cstheme="minorBidi"/>
+              <w:noProof/>
+              <w:lang w:val="en-NZ"/>
+            </w:rPr>
+          </w:pPr>
+          <w:hyperlink w:anchor="_Toc79882542" w:history="1">
+            <w:r>
+              <w:rPr>
+                <w:rStyle w:val="Hyperlink"/>
+                <w:noProof/>
+                <w:lang w:val="en-NZ"/>
+              </w:rPr>
+              <w:t>4</w:t>
+            </w:r>
+            <w:r>
+              <w:rPr>
+                <w:rFonts w:cstheme="minorBidi"/>
+                <w:noProof/>
+                <w:lang w:val="en-NZ"/>
+              </w:rPr>
+              <w:tab/>
+            </w:r>
+            <w:r>
+              <w:rPr>
+                <w:rStyle w:val="Hyperlink"/>
+                <w:noProof/>
+                <w:lang w:val="en-NZ"/>
+              </w:rPr>
+              <w:t>Debug Blazor WebAssembly</w:t>
+            </w:r>
+            <w:r>
+              <w:rPr>
+                <w:noProof/>
+                <w:webHidden/>
+              </w:rPr>
+              <w:tab/>
+            </w:r>
+            <w:r>
+              <w:rPr>
+                <w:noProof/>
+                <w:webHidden/>
+              </w:rPr>
+              <w:fldChar w:fldCharType="begin"/>
+            </w:r>
+            <w:r>
+              <w:rPr>
+                <w:noProof/>
+                <w:webHidden/>
+              </w:rPr>
+              <w:instrText xml:space="preserve"> PAGEREF _Toc79882542 \h </w:instrText>
             </w:r>
             <w:r>
               <w:rPr>
@@ -294,7 +468,7 @@
       <w:pPr>
         <w:pStyle w:val="Heading1"/>
       </w:pPr>
-      <w:bookmarkStart w:id="0" w:name="_Toc79878611"/>
+      <w:bookmarkStart w:id="0" w:name="_Toc79882539"/>
       <w:r>
         <w:t>Introduction</w:t>
       </w:r>
@@ -309,9 +483,11 @@
       <w:pPr>
         <w:pStyle w:val="Heading1"/>
       </w:pPr>
+      <w:bookmarkStart w:id="1" w:name="_Toc79882540"/>
       <w:r>
         <w:t>Manage User Secrets</w:t>
       </w:r>
+      <w:bookmarkEnd w:id="1"/>
     </w:p>
     <w:p>
       <w:r>
@@ -321,8 +497,21 @@
         <w:t xml:space="preserve">the </w:t>
       </w:r>
       <w:r>
-        <w:t>developer own local development environment can be stored in User Secret file secret.json instead of appsettings.json</w:t>
-      </w:r>
+        <w:t xml:space="preserve">developer own local development environment can be stored in User Secret file </w:t>
+      </w:r>
+      <w:proofErr w:type="spellStart"/>
+      <w:r>
+        <w:t>secret.json</w:t>
+      </w:r>
+      <w:proofErr w:type="spellEnd"/>
+      <w:r>
+        <w:t xml:space="preserve"> instead of </w:t>
+      </w:r>
+      <w:proofErr w:type="spellStart"/>
+      <w:r>
+        <w:t>appsettings.json</w:t>
+      </w:r>
+      <w:proofErr w:type="spellEnd"/>
       <w:r>
         <w:t>.</w:t>
       </w:r>
@@ -333,7 +522,15 @@
         <w:t>The connection string</w:t>
       </w:r>
       <w:r>
-        <w:t xml:space="preserve"> in secret.json is used during development in developer’s local environment.</w:t>
+        <w:t xml:space="preserve"> in </w:t>
+      </w:r>
+      <w:proofErr w:type="spellStart"/>
+      <w:r>
+        <w:t>secret.json</w:t>
+      </w:r>
+      <w:proofErr w:type="spellEnd"/>
+      <w:r>
+        <w:t xml:space="preserve"> is used during development in developer’s local environment.</w:t>
       </w:r>
     </w:p>
     <w:p/>
@@ -341,8 +538,13 @@
       <w:pPr>
         <w:pStyle w:val="Heading1"/>
       </w:pPr>
-      <w:r>
-        <w:t xml:space="preserve">Class library </w:t>
+      <w:bookmarkStart w:id="2" w:name="_Toc79882541"/>
+      <w:r>
+        <w:t>Class library</w:t>
+      </w:r>
+      <w:bookmarkEnd w:id="2"/>
+      <w:r>
+        <w:t xml:space="preserve"> </w:t>
       </w:r>
     </w:p>
     <w:p>
@@ -359,6 +561,1994 @@
         <w:t xml:space="preserve"> In other word, the class library is added into the project as a reference of the project’s dependency.</w:t>
       </w:r>
     </w:p>
+    <w:p/>
+    <w:p>
+      <w:pPr>
+        <w:rPr>
+          <w:rFonts w:cstheme="minorBidi"/>
+          <w:lang w:val="en-NZ"/>
+        </w:rPr>
+      </w:pPr>
+    </w:p>
+    <w:p>
+      <w:pPr>
+        <w:pStyle w:val="Heading1"/>
+        <w:rPr>
+          <w:lang w:val="en-NZ"/>
+        </w:rPr>
+      </w:pPr>
+      <w:bookmarkStart w:id="3" w:name="_Toc79882542"/>
+      <w:r>
+        <w:rPr>
+          <w:color w:val="000000" w:themeColor="text1"/>
+          <w:lang w:val="en-NZ"/>
+        </w:rPr>
+        <w:t xml:space="preserve">Debug </w:t>
+      </w:r>
+      <w:proofErr w:type="spellStart"/>
+      <w:r>
+        <w:rPr>
+          <w:color w:val="000000" w:themeColor="text1"/>
+          <w:lang w:val="en-NZ"/>
+        </w:rPr>
+        <w:t>Blazor</w:t>
+      </w:r>
+      <w:proofErr w:type="spellEnd"/>
+      <w:r>
+        <w:rPr>
+          <w:color w:val="000000" w:themeColor="text1"/>
+          <w:lang w:val="en-NZ"/>
+        </w:rPr>
+        <w:t xml:space="preserve"> </w:t>
+      </w:r>
+      <w:proofErr w:type="spellStart"/>
+      <w:r>
+        <w:rPr>
+          <w:color w:val="000000" w:themeColor="text1"/>
+          <w:lang w:val="en-NZ"/>
+        </w:rPr>
+        <w:t>WebAssembly</w:t>
+      </w:r>
+      <w:bookmarkEnd w:id="3"/>
+      <w:proofErr w:type="spellEnd"/>
+    </w:p>
+    <w:p>
+      <w:pPr>
+        <w:rPr>
+          <w:rFonts w:eastAsiaTheme="majorEastAsia"/>
+          <w:b/>
+          <w:bCs/>
+          <w:color w:val="000000" w:themeColor="text1"/>
+          <w:sz w:val="32"/>
+          <w:szCs w:val="32"/>
+          <w:lang w:val="en-NZ"/>
+        </w:rPr>
+      </w:pPr>
+    </w:p>
+    <w:p>
+      <w:pPr>
+        <w:rPr>
+          <w:rFonts w:cstheme="minorBidi"/>
+          <w:lang w:val="en-NZ"/>
+        </w:rPr>
+      </w:pPr>
+      <w:r>
+        <w:rPr>
+          <w:rFonts w:cstheme="minorBidi"/>
+          <w:lang w:val="en-NZ"/>
+        </w:rPr>
+        <w:t xml:space="preserve">information for debugging </w:t>
+      </w:r>
+      <w:proofErr w:type="spellStart"/>
+      <w:r>
+        <w:rPr>
+          <w:rFonts w:cstheme="minorBidi"/>
+          <w:lang w:val="en-NZ"/>
+        </w:rPr>
+        <w:t>blazor</w:t>
+      </w:r>
+      <w:proofErr w:type="spellEnd"/>
+    </w:p>
+    <w:p>
+      <w:pPr>
+        <w:rPr>
+          <w:rFonts w:cstheme="minorBidi"/>
+          <w:lang w:val="en-NZ"/>
+        </w:rPr>
+      </w:pPr>
+      <w:hyperlink r:id="rId6" w:history="1">
+        <w:r>
+          <w:rPr>
+            <w:rFonts w:cstheme="minorBidi"/>
+            <w:color w:val="0563C1" w:themeColor="hyperlink"/>
+            <w:u w:val="single"/>
+            <w:lang w:val="en-NZ"/>
+          </w:rPr>
+          <w:t>https://docs.microsoft.com/en-us/aspnet/core/blazor/debug?view=aspnetcore-5.0&amp;tabs=visual-studio</w:t>
+        </w:r>
+      </w:hyperlink>
+    </w:p>
+    <w:p>
+      <w:pPr>
+        <w:rPr>
+          <w:rFonts w:cstheme="minorBidi"/>
+          <w:lang w:val="en-NZ"/>
+        </w:rPr>
+      </w:pPr>
+    </w:p>
+    <w:p>
+      <w:pPr>
+        <w:rPr>
+          <w:rFonts w:cstheme="minorBidi"/>
+          <w:lang w:val="en-NZ"/>
+        </w:rPr>
+      </w:pPr>
+      <w:r>
+        <w:rPr>
+          <w:rFonts w:cstheme="minorBidi"/>
+          <w:lang w:val="en-NZ"/>
+        </w:rPr>
+        <w:t xml:space="preserve">press </w:t>
+      </w:r>
+      <w:proofErr w:type="spellStart"/>
+      <w:r>
+        <w:rPr>
+          <w:rFonts w:cstheme="minorBidi"/>
+          <w:lang w:val="en-NZ"/>
+        </w:rPr>
+        <w:t>F5</w:t>
+      </w:r>
+      <w:proofErr w:type="spellEnd"/>
+      <w:r>
+        <w:rPr>
+          <w:rFonts w:cstheme="minorBidi"/>
+          <w:lang w:val="en-NZ"/>
+        </w:rPr>
+        <w:t xml:space="preserve"> to run the program in Visual Studio</w:t>
+      </w:r>
+    </w:p>
+    <w:p>
+      <w:pPr>
+        <w:rPr>
+          <w:rFonts w:cstheme="minorBidi"/>
+          <w:lang w:val="en-NZ"/>
+        </w:rPr>
+      </w:pPr>
+      <w:r>
+        <w:rPr>
+          <w:rFonts w:cstheme="minorBidi"/>
+          <w:noProof/>
+          <w:lang w:val="en-NZ"/>
+        </w:rPr>
+        <w:drawing>
+          <wp:anchor distT="0" distB="0" distL="114300" distR="114300" simplePos="0" relativeHeight="251659264" behindDoc="0" locked="0" layoutInCell="1" allowOverlap="1" wp14:anchorId="2CC1BC9E" wp14:editId="1F6DC800">
+            <wp:simplePos x="0" y="0"/>
+            <wp:positionH relativeFrom="column">
+              <wp:posOffset>306705</wp:posOffset>
+            </wp:positionH>
+            <wp:positionV relativeFrom="paragraph">
+              <wp:posOffset>52705</wp:posOffset>
+            </wp:positionV>
+            <wp:extent cx="5731510" cy="3212465"/>
+            <wp:effectExtent l="0" t="0" r="2540" b="6985"/>
+            <wp:wrapNone/>
+            <wp:docPr id="6" name="Picture 6"/>
+            <wp:cNvGraphicFramePr>
+              <a:graphicFrameLocks xmlns:a="http://schemas.openxmlformats.org/drawingml/2006/main" noChangeAspect="1"/>
+            </wp:cNvGraphicFramePr>
+            <a:graphic xmlns:a="http://schemas.openxmlformats.org/drawingml/2006/main">
+              <a:graphicData uri="http://schemas.openxmlformats.org/drawingml/2006/picture">
+                <pic:pic xmlns:pic="http://schemas.openxmlformats.org/drawingml/2006/picture">
+                  <pic:nvPicPr>
+                    <pic:cNvPr id="1" name=""/>
+                    <pic:cNvPicPr/>
+                  </pic:nvPicPr>
+                  <pic:blipFill>
+                    <a:blip r:embed="rId7">
+                      <a:extLst>
+                        <a:ext uri="{28A0092B-C50C-407E-A947-70E740481C1C}">
+                          <a14:useLocalDpi xmlns:a14="http://schemas.microsoft.com/office/drawing/2010/main" val="0"/>
+                        </a:ext>
+                      </a:extLst>
+                    </a:blip>
+                    <a:stretch>
+                      <a:fillRect/>
+                    </a:stretch>
+                  </pic:blipFill>
+                  <pic:spPr>
+                    <a:xfrm>
+                      <a:off x="0" y="0"/>
+                      <a:ext cx="5731510" cy="3212465"/>
+                    </a:xfrm>
+                    <a:prstGeom prst="rect">
+                      <a:avLst/>
+                    </a:prstGeom>
+                  </pic:spPr>
+                </pic:pic>
+              </a:graphicData>
+            </a:graphic>
+          </wp:anchor>
+        </w:drawing>
+      </w:r>
+    </w:p>
+    <w:p>
+      <w:pPr>
+        <w:rPr>
+          <w:rFonts w:cstheme="minorBidi"/>
+          <w:lang w:val="en-NZ"/>
+        </w:rPr>
+      </w:pPr>
+    </w:p>
+    <w:p>
+      <w:pPr>
+        <w:rPr>
+          <w:rFonts w:cstheme="minorBidi"/>
+          <w:lang w:val="en-NZ"/>
+        </w:rPr>
+      </w:pPr>
+    </w:p>
+    <w:p>
+      <w:pPr>
+        <w:rPr>
+          <w:rFonts w:cstheme="minorBidi"/>
+          <w:lang w:val="en-NZ"/>
+        </w:rPr>
+      </w:pPr>
+    </w:p>
+    <w:p>
+      <w:pPr>
+        <w:rPr>
+          <w:rFonts w:cstheme="minorBidi"/>
+          <w:lang w:val="en-NZ"/>
+        </w:rPr>
+      </w:pPr>
+      <w:r>
+        <w:rPr>
+          <w:rFonts w:cstheme="minorBidi"/>
+          <w:noProof/>
+          <w:lang w:val="en-NZ"/>
+        </w:rPr>
+        <mc:AlternateContent>
+          <mc:Choice Requires="wps">
+            <w:drawing>
+              <wp:anchor distT="45720" distB="45720" distL="114300" distR="114300" simplePos="0" relativeHeight="251660288" behindDoc="0" locked="0" layoutInCell="1" allowOverlap="1" wp14:anchorId="519E703B" wp14:editId="4644652B">
+                <wp:simplePos x="0" y="0"/>
+                <wp:positionH relativeFrom="column">
+                  <wp:posOffset>2681236</wp:posOffset>
+                </wp:positionH>
+                <wp:positionV relativeFrom="paragraph">
+                  <wp:posOffset>5497</wp:posOffset>
+                </wp:positionV>
+                <wp:extent cx="1392071" cy="1404620"/>
+                <wp:effectExtent l="0" t="0" r="17780" b="15875"/>
+                <wp:wrapNone/>
+                <wp:docPr id="7" name="Text Box 2"/>
+                <wp:cNvGraphicFramePr>
+                  <a:graphicFrameLocks xmlns:a="http://schemas.openxmlformats.org/drawingml/2006/main"/>
+                </wp:cNvGraphicFramePr>
+                <a:graphic xmlns:a="http://schemas.openxmlformats.org/drawingml/2006/main">
+                  <a:graphicData uri="http://schemas.microsoft.com/office/word/2010/wordprocessingShape">
+                    <wps:wsp>
+                      <wps:cNvSpPr txBox="1">
+                        <a:spLocks noChangeArrowheads="1"/>
+                      </wps:cNvSpPr>
+                      <wps:spPr bwMode="auto">
+                        <a:xfrm>
+                          <a:off x="0" y="0"/>
+                          <a:ext cx="1392071" cy="1404620"/>
+                        </a:xfrm>
+                        <a:prstGeom prst="rect">
+                          <a:avLst/>
+                        </a:prstGeom>
+                        <a:solidFill>
+                          <a:srgbClr val="FF0000"/>
+                        </a:solidFill>
+                        <a:ln w="9525">
+                          <a:solidFill>
+                            <a:srgbClr val="000000"/>
+                          </a:solidFill>
+                          <a:miter lim="800000"/>
+                          <a:headEnd/>
+                          <a:tailEnd/>
+                        </a:ln>
+                      </wps:spPr>
+                      <wps:txbx>
+                        <w:txbxContent>
+                          <w:p>
+                            <w:pPr>
+                              <w:rPr>
+                                <w:color w:val="FFFFFF" w:themeColor="background1"/>
+                              </w:rPr>
+                            </w:pPr>
+                            <w:r>
+                              <w:rPr>
+                                <w:color w:val="FFFFFF" w:themeColor="background1"/>
+                              </w:rPr>
+                              <w:t xml:space="preserve">Press </w:t>
+                            </w:r>
+                            <w:proofErr w:type="spellStart"/>
+                            <w:r>
+                              <w:rPr>
+                                <w:color w:val="FFFFFF" w:themeColor="background1"/>
+                              </w:rPr>
+                              <w:t>F5</w:t>
+                            </w:r>
+                            <w:proofErr w:type="spellEnd"/>
+                          </w:p>
+                          <w:p>
+                            <w:pPr>
+                              <w:rPr>
+                                <w:color w:val="FFFFFF" w:themeColor="background1"/>
+                              </w:rPr>
+                            </w:pPr>
+                            <w:r>
+                              <w:rPr>
+                                <w:color w:val="FFFFFF" w:themeColor="background1"/>
+                              </w:rPr>
+                              <w:t>To run the program</w:t>
+                            </w:r>
+                          </w:p>
+                        </w:txbxContent>
+                      </wps:txbx>
+                      <wps:bodyPr rot="0" vert="horz" wrap="square" lIns="91440" tIns="45720" rIns="91440" bIns="45720" anchor="t" anchorCtr="0">
+                        <a:spAutoFit/>
+                      </wps:bodyPr>
+                    </wps:wsp>
+                  </a:graphicData>
+                </a:graphic>
+                <wp14:sizeRelH relativeFrom="margin">
+                  <wp14:pctWidth>0</wp14:pctWidth>
+                </wp14:sizeRelH>
+                <wp14:sizeRelV relativeFrom="margin">
+                  <wp14:pctHeight>20000</wp14:pctHeight>
+                </wp14:sizeRelV>
+              </wp:anchor>
+            </w:drawing>
+          </mc:Choice>
+          <mc:Fallback>
+            <w:pict>
+              <v:shapetype w14:anchorId="519E703B" id="_x0000_t202" coordsize="21600,21600" o:spt="202" path="m,l,21600r21600,l21600,xe">
+                <v:stroke joinstyle="miter"/>
+                <v:path gradientshapeok="t" o:connecttype="rect"/>
+              </v:shapetype>
+              <v:shape id="Text Box 2" o:spid="_x0000_s1026" type="#_x0000_t202" style="position:absolute;margin-left:211.1pt;margin-top:.45pt;width:109.6pt;height:110.6pt;z-index:251660288;visibility:visible;mso-wrap-style:square;mso-width-percent:0;mso-height-percent:200;mso-wrap-distance-left:9pt;mso-wrap-distance-top:3.6pt;mso-wrap-distance-right:9pt;mso-wrap-distance-bottom:3.6pt;mso-position-horizontal:absolute;mso-position-horizontal-relative:text;mso-position-vertical:absolute;mso-position-vertical-relative:text;mso-width-percent:0;mso-height-percent:200;mso-width-relative:margin;mso-height-relative:margin;v-text-anchor:top" o:gfxdata="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" fillcolor="red">
+                <v:textbox style="mso-fit-shape-to-text:t">
+                  <w:txbxContent>
+                    <w:p>
+                      <w:pPr>
+                        <w:rPr>
+                          <w:color w:val="FFFFFF" w:themeColor="background1"/>
+                        </w:rPr>
+                      </w:pPr>
+                      <w:r>
+                        <w:rPr>
+                          <w:color w:val="FFFFFF" w:themeColor="background1"/>
+                        </w:rPr>
+                        <w:t xml:space="preserve">Press </w:t>
+                      </w:r>
+                      <w:proofErr w:type="spellStart"/>
+                      <w:r>
+                        <w:rPr>
+                          <w:color w:val="FFFFFF" w:themeColor="background1"/>
+                        </w:rPr>
+                        <w:t>F5</w:t>
+                      </w:r>
+                      <w:proofErr w:type="spellEnd"/>
+                    </w:p>
+                    <w:p>
+                      <w:pPr>
+                        <w:rPr>
+                          <w:color w:val="FFFFFF" w:themeColor="background1"/>
+                        </w:rPr>
+                      </w:pPr>
+                      <w:r>
+                        <w:rPr>
+                          <w:color w:val="FFFFFF" w:themeColor="background1"/>
+                        </w:rPr>
+                        <w:t>To run the program</w:t>
+                      </w:r>
+                    </w:p>
+                  </w:txbxContent>
+                </v:textbox>
+              </v:shape>
+            </w:pict>
+          </mc:Fallback>
+        </mc:AlternateContent>
+      </w:r>
+    </w:p>
+    <w:p>
+      <w:pPr>
+        <w:rPr>
+          <w:rFonts w:cstheme="minorBidi"/>
+          <w:lang w:val="en-NZ"/>
+        </w:rPr>
+      </w:pPr>
+    </w:p>
+    <w:p>
+      <w:pPr>
+        <w:rPr>
+          <w:rFonts w:cstheme="minorBidi"/>
+          <w:lang w:val="en-NZ"/>
+        </w:rPr>
+      </w:pPr>
+    </w:p>
+    <w:p>
+      <w:pPr>
+        <w:rPr>
+          <w:rFonts w:cstheme="minorBidi"/>
+          <w:lang w:val="en-NZ"/>
+        </w:rPr>
+      </w:pPr>
+    </w:p>
+    <w:p>
+      <w:pPr>
+        <w:rPr>
+          <w:rFonts w:cstheme="minorBidi"/>
+          <w:lang w:val="en-NZ"/>
+        </w:rPr>
+      </w:pPr>
+    </w:p>
+    <w:p>
+      <w:pPr>
+        <w:rPr>
+          <w:rFonts w:cstheme="minorBidi"/>
+          <w:lang w:val="en-NZ"/>
+        </w:rPr>
+      </w:pPr>
+    </w:p>
+    <w:p>
+      <w:pPr>
+        <w:rPr>
+          <w:rFonts w:cstheme="minorBidi"/>
+          <w:lang w:val="en-NZ"/>
+        </w:rPr>
+      </w:pPr>
+    </w:p>
+    <w:p>
+      <w:pPr>
+        <w:rPr>
+          <w:rFonts w:cstheme="minorBidi"/>
+          <w:lang w:val="en-NZ"/>
+        </w:rPr>
+      </w:pPr>
+    </w:p>
+    <w:p>
+      <w:pPr>
+        <w:rPr>
+          <w:rFonts w:cstheme="minorBidi"/>
+          <w:lang w:val="en-NZ"/>
+        </w:rPr>
+      </w:pPr>
+    </w:p>
+    <w:p>
+      <w:pPr>
+        <w:rPr>
+          <w:rFonts w:cstheme="minorBidi"/>
+          <w:lang w:val="en-NZ"/>
+        </w:rPr>
+      </w:pPr>
+    </w:p>
+    <w:p>
+      <w:pPr>
+        <w:rPr>
+          <w:rFonts w:cstheme="minorBidi"/>
+          <w:lang w:val="en-NZ"/>
+        </w:rPr>
+      </w:pPr>
+    </w:p>
+    <w:p>
+      <w:pPr>
+        <w:rPr>
+          <w:rFonts w:cstheme="minorBidi"/>
+          <w:lang w:val="en-NZ"/>
+        </w:rPr>
+      </w:pPr>
+    </w:p>
+    <w:p>
+      <w:pPr>
+        <w:rPr>
+          <w:rFonts w:cstheme="minorBidi"/>
+          <w:lang w:val="en-NZ"/>
+        </w:rPr>
+      </w:pPr>
+    </w:p>
+    <w:p>
+      <w:pPr>
+        <w:rPr>
+          <w:rFonts w:cstheme="minorBidi"/>
+          <w:lang w:val="en-NZ"/>
+        </w:rPr>
+      </w:pPr>
+    </w:p>
+    <w:p>
+      <w:pPr>
+        <w:rPr>
+          <w:rFonts w:cstheme="minorBidi"/>
+          <w:lang w:val="en-NZ"/>
+        </w:rPr>
+      </w:pPr>
+    </w:p>
+    <w:p>
+      <w:pPr>
+        <w:rPr>
+          <w:rFonts w:cstheme="minorBidi"/>
+          <w:lang w:val="en-NZ"/>
+        </w:rPr>
+      </w:pPr>
+    </w:p>
+    <w:p>
+      <w:pPr>
+        <w:rPr>
+          <w:rFonts w:cstheme="minorBidi"/>
+          <w:lang w:val="en-NZ"/>
+        </w:rPr>
+      </w:pPr>
+      <w:r>
+        <w:rPr>
+          <w:rFonts w:cstheme="minorBidi"/>
+          <w:lang w:val="en-NZ"/>
+        </w:rPr>
+        <w:t>press Shift + Alt + d in the browser, a new tab will pop up</w:t>
+      </w:r>
+    </w:p>
+    <w:p>
+      <w:pPr>
+        <w:rPr>
+          <w:rFonts w:cstheme="minorBidi"/>
+          <w:lang w:val="en-NZ"/>
+        </w:rPr>
+      </w:pPr>
+      <w:r>
+        <w:rPr>
+          <w:rFonts w:cstheme="minorBidi"/>
+          <w:noProof/>
+          <w:lang w:val="en-NZ"/>
+        </w:rPr>
+        <w:drawing>
+          <wp:anchor distT="0" distB="0" distL="114300" distR="114300" simplePos="0" relativeHeight="251661312" behindDoc="0" locked="0" layoutInCell="1" allowOverlap="1" wp14:anchorId="48EA0560" wp14:editId="54DD1D26">
+            <wp:simplePos x="0" y="0"/>
+            <wp:positionH relativeFrom="column">
+              <wp:posOffset>504967</wp:posOffset>
+            </wp:positionH>
+            <wp:positionV relativeFrom="paragraph">
+              <wp:posOffset>54591</wp:posOffset>
+            </wp:positionV>
+            <wp:extent cx="5731510" cy="2959735"/>
+            <wp:effectExtent l="0" t="0" r="2540" b="0"/>
+            <wp:wrapNone/>
+            <wp:docPr id="8" name="Picture 8"/>
+            <wp:cNvGraphicFramePr>
+              <a:graphicFrameLocks xmlns:a="http://schemas.openxmlformats.org/drawingml/2006/main" noChangeAspect="1"/>
+            </wp:cNvGraphicFramePr>
+            <a:graphic xmlns:a="http://schemas.openxmlformats.org/drawingml/2006/main">
+              <a:graphicData uri="http://schemas.openxmlformats.org/drawingml/2006/picture">
+                <pic:pic xmlns:pic="http://schemas.openxmlformats.org/drawingml/2006/picture">
+                  <pic:nvPicPr>
+                    <pic:cNvPr id="1" name=""/>
+                    <pic:cNvPicPr/>
+                  </pic:nvPicPr>
+                  <pic:blipFill>
+                    <a:blip r:embed="rId8">
+                      <a:extLst>
+                        <a:ext uri="{28A0092B-C50C-407E-A947-70E740481C1C}">
+                          <a14:useLocalDpi xmlns:a14="http://schemas.microsoft.com/office/drawing/2010/main" val="0"/>
+                        </a:ext>
+                      </a:extLst>
+                    </a:blip>
+                    <a:stretch>
+                      <a:fillRect/>
+                    </a:stretch>
+                  </pic:blipFill>
+                  <pic:spPr>
+                    <a:xfrm>
+                      <a:off x="0" y="0"/>
+                      <a:ext cx="5731510" cy="2959735"/>
+                    </a:xfrm>
+                    <a:prstGeom prst="rect">
+                      <a:avLst/>
+                    </a:prstGeom>
+                  </pic:spPr>
+                </pic:pic>
+              </a:graphicData>
+            </a:graphic>
+          </wp:anchor>
+        </w:drawing>
+      </w:r>
+    </w:p>
+    <w:p>
+      <w:pPr>
+        <w:rPr>
+          <w:rFonts w:cstheme="minorBidi"/>
+          <w:lang w:val="en-NZ"/>
+        </w:rPr>
+      </w:pPr>
+    </w:p>
+    <w:p>
+      <w:pPr>
+        <w:rPr>
+          <w:rFonts w:cstheme="minorBidi"/>
+          <w:lang w:val="en-NZ"/>
+        </w:rPr>
+      </w:pPr>
+    </w:p>
+    <w:p>
+      <w:pPr>
+        <w:rPr>
+          <w:rFonts w:cstheme="minorBidi"/>
+          <w:lang w:val="en-NZ"/>
+        </w:rPr>
+      </w:pPr>
+    </w:p>
+    <w:p>
+      <w:pPr>
+        <w:rPr>
+          <w:rFonts w:cstheme="minorBidi"/>
+          <w:lang w:val="en-NZ"/>
+        </w:rPr>
+      </w:pPr>
+    </w:p>
+    <w:p>
+      <w:pPr>
+        <w:rPr>
+          <w:rFonts w:cstheme="minorBidi"/>
+          <w:lang w:val="en-NZ"/>
+        </w:rPr>
+      </w:pPr>
+    </w:p>
+    <w:p>
+      <w:pPr>
+        <w:rPr>
+          <w:rFonts w:cstheme="minorBidi"/>
+          <w:lang w:val="en-NZ"/>
+        </w:rPr>
+      </w:pPr>
+      <w:r>
+        <w:rPr>
+          <w:rFonts w:cstheme="minorBidi"/>
+          <w:noProof/>
+          <w:lang w:val="en-NZ"/>
+        </w:rPr>
+        <mc:AlternateContent>
+          <mc:Choice Requires="wps">
+            <w:drawing>
+              <wp:anchor distT="45720" distB="45720" distL="114300" distR="114300" simplePos="0" relativeHeight="251662336" behindDoc="0" locked="0" layoutInCell="1" allowOverlap="1" wp14:anchorId="41B41C83" wp14:editId="35B6A209">
+                <wp:simplePos x="0" y="0"/>
+                <wp:positionH relativeFrom="column">
+                  <wp:posOffset>3439236</wp:posOffset>
+                </wp:positionH>
+                <wp:positionV relativeFrom="paragraph">
+                  <wp:posOffset>119569</wp:posOffset>
+                </wp:positionV>
+                <wp:extent cx="1392071" cy="1404620"/>
+                <wp:effectExtent l="0" t="0" r="17780" b="15875"/>
+                <wp:wrapNone/>
+                <wp:docPr id="9" name="Text Box 2"/>
+                <wp:cNvGraphicFramePr>
+                  <a:graphicFrameLocks xmlns:a="http://schemas.openxmlformats.org/drawingml/2006/main"/>
+                </wp:cNvGraphicFramePr>
+                <a:graphic xmlns:a="http://schemas.openxmlformats.org/drawingml/2006/main">
+                  <a:graphicData uri="http://schemas.microsoft.com/office/word/2010/wordprocessingShape">
+                    <wps:wsp>
+                      <wps:cNvSpPr txBox="1">
+                        <a:spLocks noChangeArrowheads="1"/>
+                      </wps:cNvSpPr>
+                      <wps:spPr bwMode="auto">
+                        <a:xfrm>
+                          <a:off x="0" y="0"/>
+                          <a:ext cx="1392071" cy="1404620"/>
+                        </a:xfrm>
+                        <a:prstGeom prst="rect">
+                          <a:avLst/>
+                        </a:prstGeom>
+                        <a:solidFill>
+                          <a:srgbClr val="FF0000"/>
+                        </a:solidFill>
+                        <a:ln w="9525">
+                          <a:solidFill>
+                            <a:srgbClr val="000000"/>
+                          </a:solidFill>
+                          <a:miter lim="800000"/>
+                          <a:headEnd/>
+                          <a:tailEnd/>
+                        </a:ln>
+                      </wps:spPr>
+                      <wps:txbx>
+                        <w:txbxContent>
+                          <w:p>
+                            <w:pPr>
+                              <w:rPr>
+                                <w:color w:val="FFFFFF" w:themeColor="background1"/>
+                              </w:rPr>
+                            </w:pPr>
+                            <w:r>
+                              <w:rPr>
+                                <w:color w:val="FFFFFF" w:themeColor="background1"/>
+                              </w:rPr>
+                              <w:t>press Shift + Alt + d</w:t>
+                            </w:r>
+                          </w:p>
+                        </w:txbxContent>
+                      </wps:txbx>
+                      <wps:bodyPr rot="0" vert="horz" wrap="square" lIns="91440" tIns="45720" rIns="91440" bIns="45720" anchor="t" anchorCtr="0">
+                        <a:spAutoFit/>
+                      </wps:bodyPr>
+                    </wps:wsp>
+                  </a:graphicData>
+                </a:graphic>
+                <wp14:sizeRelH relativeFrom="margin">
+                  <wp14:pctWidth>0</wp14:pctWidth>
+                </wp14:sizeRelH>
+                <wp14:sizeRelV relativeFrom="margin">
+                  <wp14:pctHeight>20000</wp14:pctHeight>
+                </wp14:sizeRelV>
+              </wp:anchor>
+            </w:drawing>
+          </mc:Choice>
+          <mc:Fallback>
+            <w:pict>
+              <v:shape w14:anchorId="41B41C83" id="_x0000_s1027" type="#_x0000_t202" style="position:absolute;margin-left:270.8pt;margin-top:9.4pt;width:109.6pt;height:110.6pt;z-index:251662336;visibility:visible;mso-wrap-style:square;mso-width-percent:0;mso-height-percent:200;mso-wrap-distance-left:9pt;mso-wrap-distance-top:3.6pt;mso-wrap-distance-right:9pt;mso-wrap-distance-bottom:3.6pt;mso-position-horizontal:absolute;mso-position-horizontal-relative:text;mso-position-vertical:absolute;mso-position-vertical-relative:text;mso-width-percent:0;mso-height-percent:200;mso-width-relative:margin;mso-height-relative:margin;v-text-anchor:top" o:gfxdata="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" fillcolor="red">
+                <v:textbox style="mso-fit-shape-to-text:t">
+                  <w:txbxContent>
+                    <w:p>
+                      <w:pPr>
+                        <w:rPr>
+                          <w:color w:val="FFFFFF" w:themeColor="background1"/>
+                        </w:rPr>
+                      </w:pPr>
+                      <w:r>
+                        <w:rPr>
+                          <w:color w:val="FFFFFF" w:themeColor="background1"/>
+                        </w:rPr>
+                        <w:t>press Shift + Alt + d</w:t>
+                      </w:r>
+                    </w:p>
+                  </w:txbxContent>
+                </v:textbox>
+              </v:shape>
+            </w:pict>
+          </mc:Fallback>
+        </mc:AlternateContent>
+      </w:r>
+    </w:p>
+    <w:p>
+      <w:pPr>
+        <w:rPr>
+          <w:rFonts w:cstheme="minorBidi"/>
+          <w:lang w:val="en-NZ"/>
+        </w:rPr>
+      </w:pPr>
+    </w:p>
+    <w:p>
+      <w:pPr>
+        <w:rPr>
+          <w:rFonts w:cstheme="minorBidi"/>
+          <w:lang w:val="en-NZ"/>
+        </w:rPr>
+      </w:pPr>
+    </w:p>
+    <w:p>
+      <w:pPr>
+        <w:rPr>
+          <w:rFonts w:cstheme="minorBidi"/>
+          <w:lang w:val="en-NZ"/>
+        </w:rPr>
+      </w:pPr>
+    </w:p>
+    <w:p>
+      <w:pPr>
+        <w:rPr>
+          <w:rFonts w:cstheme="minorBidi"/>
+          <w:lang w:val="en-NZ"/>
+        </w:rPr>
+      </w:pPr>
+    </w:p>
+    <w:p>
+      <w:pPr>
+        <w:rPr>
+          <w:rFonts w:cstheme="minorBidi"/>
+          <w:lang w:val="en-NZ"/>
+        </w:rPr>
+      </w:pPr>
+    </w:p>
+    <w:p>
+      <w:pPr>
+        <w:rPr>
+          <w:rFonts w:cstheme="minorBidi"/>
+          <w:lang w:val="en-NZ"/>
+        </w:rPr>
+      </w:pPr>
+    </w:p>
+    <w:p>
+      <w:pPr>
+        <w:rPr>
+          <w:rFonts w:cstheme="minorBidi"/>
+          <w:lang w:val="en-NZ"/>
+        </w:rPr>
+      </w:pPr>
+    </w:p>
+    <w:p>
+      <w:pPr>
+        <w:rPr>
+          <w:rFonts w:cstheme="minorBidi"/>
+          <w:lang w:val="en-NZ"/>
+        </w:rPr>
+      </w:pPr>
+    </w:p>
+    <w:p>
+      <w:pPr>
+        <w:rPr>
+          <w:rFonts w:cstheme="minorBidi"/>
+          <w:lang w:val="en-NZ"/>
+        </w:rPr>
+      </w:pPr>
+    </w:p>
+    <w:p>
+      <w:pPr>
+        <w:rPr>
+          <w:rFonts w:cstheme="minorBidi"/>
+          <w:lang w:val="en-NZ"/>
+        </w:rPr>
+      </w:pPr>
+    </w:p>
+    <w:p>
+      <w:pPr>
+        <w:rPr>
+          <w:rFonts w:cstheme="minorBidi"/>
+          <w:lang w:val="en-NZ"/>
+        </w:rPr>
+      </w:pPr>
+    </w:p>
+    <w:p>
+      <w:pPr>
+        <w:rPr>
+          <w:rFonts w:cstheme="minorBidi"/>
+          <w:lang w:val="en-NZ"/>
+        </w:rPr>
+      </w:pPr>
+    </w:p>
+    <w:p>
+      <w:pPr>
+        <w:rPr>
+          <w:rFonts w:cstheme="minorBidi"/>
+          <w:lang w:val="en-NZ"/>
+        </w:rPr>
+      </w:pPr>
+    </w:p>
+    <w:p>
+      <w:pPr>
+        <w:rPr>
+          <w:rFonts w:cstheme="minorBidi"/>
+          <w:lang w:val="en-NZ"/>
+        </w:rPr>
+      </w:pPr>
+    </w:p>
+    <w:p>
+      <w:pPr>
+        <w:rPr>
+          <w:rFonts w:cstheme="minorBidi"/>
+          <w:lang w:val="en-NZ"/>
+        </w:rPr>
+      </w:pPr>
+    </w:p>
+    <w:p>
+      <w:pPr>
+        <w:rPr>
+          <w:rFonts w:cstheme="minorBidi"/>
+          <w:lang w:val="en-NZ"/>
+        </w:rPr>
+      </w:pPr>
+    </w:p>
+    <w:p>
+      <w:pPr>
+        <w:rPr>
+          <w:rFonts w:cstheme="minorBidi"/>
+          <w:lang w:val="en-NZ"/>
+        </w:rPr>
+      </w:pPr>
+      <w:r>
+        <w:rPr>
+          <w:rFonts w:cstheme="minorBidi"/>
+          <w:lang w:val="en-NZ"/>
+        </w:rPr>
+        <w:t>Follow the instructions in the new tab below</w:t>
+      </w:r>
+    </w:p>
+    <w:p>
+      <w:pPr>
+        <w:rPr>
+          <w:rFonts w:cstheme="minorBidi"/>
+          <w:lang w:val="en-NZ"/>
+        </w:rPr>
+      </w:pPr>
+      <w:r>
+        <w:rPr>
+          <w:rFonts w:cstheme="minorBidi"/>
+          <w:noProof/>
+          <w:lang w:val="en-NZ"/>
+        </w:rPr>
+        <w:drawing>
+          <wp:anchor distT="0" distB="0" distL="114300" distR="114300" simplePos="0" relativeHeight="251663360" behindDoc="0" locked="0" layoutInCell="1" allowOverlap="1" wp14:anchorId="3A7301F2" wp14:editId="691E701C">
+            <wp:simplePos x="0" y="0"/>
+            <wp:positionH relativeFrom="column">
+              <wp:posOffset>435107</wp:posOffset>
+            </wp:positionH>
+            <wp:positionV relativeFrom="paragraph">
+              <wp:posOffset>121522</wp:posOffset>
+            </wp:positionV>
+            <wp:extent cx="5731510" cy="2931795"/>
+            <wp:effectExtent l="0" t="0" r="2540" b="1905"/>
+            <wp:wrapNone/>
+            <wp:docPr id="10" name="Picture 10"/>
+            <wp:cNvGraphicFramePr>
+              <a:graphicFrameLocks xmlns:a="http://schemas.openxmlformats.org/drawingml/2006/main" noChangeAspect="1"/>
+            </wp:cNvGraphicFramePr>
+            <a:graphic xmlns:a="http://schemas.openxmlformats.org/drawingml/2006/main">
+              <a:graphicData uri="http://schemas.openxmlformats.org/drawingml/2006/picture">
+                <pic:pic xmlns:pic="http://schemas.openxmlformats.org/drawingml/2006/picture">
+                  <pic:nvPicPr>
+                    <pic:cNvPr id="1" name=""/>
+                    <pic:cNvPicPr/>
+                  </pic:nvPicPr>
+                  <pic:blipFill>
+                    <a:blip r:embed="rId9">
+                      <a:extLst>
+                        <a:ext uri="{28A0092B-C50C-407E-A947-70E740481C1C}">
+                          <a14:useLocalDpi xmlns:a14="http://schemas.microsoft.com/office/drawing/2010/main" val="0"/>
+                        </a:ext>
+                      </a:extLst>
+                    </a:blip>
+                    <a:stretch>
+                      <a:fillRect/>
+                    </a:stretch>
+                  </pic:blipFill>
+                  <pic:spPr>
+                    <a:xfrm>
+                      <a:off x="0" y="0"/>
+                      <a:ext cx="5731510" cy="2931795"/>
+                    </a:xfrm>
+                    <a:prstGeom prst="rect">
+                      <a:avLst/>
+                    </a:prstGeom>
+                  </pic:spPr>
+                </pic:pic>
+              </a:graphicData>
+            </a:graphic>
+          </wp:anchor>
+        </w:drawing>
+      </w:r>
+    </w:p>
+    <w:p>
+      <w:pPr>
+        <w:rPr>
+          <w:rFonts w:cstheme="minorBidi"/>
+          <w:lang w:val="en-NZ"/>
+        </w:rPr>
+      </w:pPr>
+    </w:p>
+    <w:p>
+      <w:pPr>
+        <w:rPr>
+          <w:rFonts w:cstheme="minorBidi"/>
+          <w:lang w:val="en-NZ"/>
+        </w:rPr>
+      </w:pPr>
+    </w:p>
+    <w:p>
+      <w:pPr>
+        <w:rPr>
+          <w:rFonts w:cstheme="minorBidi"/>
+          <w:lang w:val="en-NZ"/>
+        </w:rPr>
+      </w:pPr>
+    </w:p>
+    <w:p>
+      <w:pPr>
+        <w:rPr>
+          <w:rFonts w:cstheme="minorBidi"/>
+          <w:lang w:val="en-NZ"/>
+        </w:rPr>
+      </w:pPr>
+    </w:p>
+    <w:p>
+      <w:pPr>
+        <w:rPr>
+          <w:rFonts w:cstheme="minorBidi"/>
+          <w:lang w:val="en-NZ"/>
+        </w:rPr>
+      </w:pPr>
+    </w:p>
+    <w:p>
+      <w:pPr>
+        <w:rPr>
+          <w:rFonts w:cstheme="minorBidi"/>
+          <w:lang w:val="en-NZ"/>
+        </w:rPr>
+      </w:pPr>
+    </w:p>
+    <w:p>
+      <w:pPr>
+        <w:rPr>
+          <w:rFonts w:cstheme="minorBidi"/>
+          <w:lang w:val="en-NZ"/>
+        </w:rPr>
+      </w:pPr>
+      <w:r>
+        <w:rPr>
+          <w:rFonts w:cstheme="minorBidi"/>
+          <w:noProof/>
+          <w:lang w:val="en-NZ"/>
+        </w:rPr>
+        <mc:AlternateContent>
+          <mc:Choice Requires="wps">
+            <w:drawing>
+              <wp:anchor distT="45720" distB="45720" distL="114300" distR="114300" simplePos="0" relativeHeight="251664384" behindDoc="0" locked="0" layoutInCell="1" allowOverlap="1" wp14:anchorId="4FBFE226" wp14:editId="0F53AEF0">
+                <wp:simplePos x="0" y="0"/>
+                <wp:positionH relativeFrom="margin">
+                  <wp:posOffset>3589001</wp:posOffset>
+                </wp:positionH>
+                <wp:positionV relativeFrom="paragraph">
+                  <wp:posOffset>27570</wp:posOffset>
+                </wp:positionV>
+                <wp:extent cx="1815152" cy="1404620"/>
+                <wp:effectExtent l="0" t="0" r="13970" b="15875"/>
+                <wp:wrapNone/>
+                <wp:docPr id="11" name="Text Box 2"/>
+                <wp:cNvGraphicFramePr>
+                  <a:graphicFrameLocks xmlns:a="http://schemas.openxmlformats.org/drawingml/2006/main"/>
+                </wp:cNvGraphicFramePr>
+                <a:graphic xmlns:a="http://schemas.openxmlformats.org/drawingml/2006/main">
+                  <a:graphicData uri="http://schemas.microsoft.com/office/word/2010/wordprocessingShape">
+                    <wps:wsp>
+                      <wps:cNvSpPr txBox="1">
+                        <a:spLocks noChangeArrowheads="1"/>
+                      </wps:cNvSpPr>
+                      <wps:spPr bwMode="auto">
+                        <a:xfrm>
+                          <a:off x="0" y="0"/>
+                          <a:ext cx="1815152" cy="1404620"/>
+                        </a:xfrm>
+                        <a:prstGeom prst="rect">
+                          <a:avLst/>
+                        </a:prstGeom>
+                        <a:solidFill>
+                          <a:srgbClr val="FF0000"/>
+                        </a:solidFill>
+                        <a:ln w="9525">
+                          <a:solidFill>
+                            <a:srgbClr val="000000"/>
+                          </a:solidFill>
+                          <a:miter lim="800000"/>
+                          <a:headEnd/>
+                          <a:tailEnd/>
+                        </a:ln>
+                      </wps:spPr>
+                      <wps:txbx>
+                        <w:txbxContent>
+                          <w:p>
+                            <w:pPr>
+                              <w:rPr>
+                                <w:color w:val="FFFFFF" w:themeColor="background1"/>
+                              </w:rPr>
+                            </w:pPr>
+                            <w:r>
+                              <w:rPr>
+                                <w:color w:val="FFFFFF" w:themeColor="background1"/>
+                              </w:rPr>
+                              <w:t>Follow the instructions in the new tab below</w:t>
+                            </w:r>
+                          </w:p>
+                        </w:txbxContent>
+                      </wps:txbx>
+                      <wps:bodyPr rot="0" vert="horz" wrap="square" lIns="91440" tIns="45720" rIns="91440" bIns="45720" anchor="t" anchorCtr="0">
+                        <a:spAutoFit/>
+                      </wps:bodyPr>
+                    </wps:wsp>
+                  </a:graphicData>
+                </a:graphic>
+                <wp14:sizeRelH relativeFrom="margin">
+                  <wp14:pctWidth>0</wp14:pctWidth>
+                </wp14:sizeRelH>
+                <wp14:sizeRelV relativeFrom="margin">
+                  <wp14:pctHeight>20000</wp14:pctHeight>
+                </wp14:sizeRelV>
+              </wp:anchor>
+            </w:drawing>
+          </mc:Choice>
+          <mc:Fallback>
+            <w:pict>
+              <v:shape w14:anchorId="4FBFE226" id="_x0000_s1028" type="#_x0000_t202" style="position:absolute;margin-left:282.6pt;margin-top:2.15pt;width:142.95pt;height:110.6pt;z-index:251664384;visibility:visible;mso-wrap-style:square;mso-width-percent:0;mso-height-percent:200;mso-wrap-distance-left:9pt;mso-wrap-distance-top:3.6pt;mso-wrap-distance-right:9pt;mso-wrap-distance-bottom:3.6pt;mso-position-horizontal:absolute;mso-position-horizontal-relative:margin;mso-position-vertical:absolute;mso-position-vertical-relative:text;mso-width-percent:0;mso-height-percent:200;mso-width-relative:margin;mso-height-relative:margin;v-text-anchor:top" o:gfxdata="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" fillcolor="red">
+                <v:textbox style="mso-fit-shape-to-text:t">
+                  <w:txbxContent>
+                    <w:p>
+                      <w:pPr>
+                        <w:rPr>
+                          <w:color w:val="FFFFFF" w:themeColor="background1"/>
+                        </w:rPr>
+                      </w:pPr>
+                      <w:r>
+                        <w:rPr>
+                          <w:color w:val="FFFFFF" w:themeColor="background1"/>
+                        </w:rPr>
+                        <w:t>Follow the instructions in the new tab below</w:t>
+                      </w:r>
+                    </w:p>
+                  </w:txbxContent>
+                </v:textbox>
+                <w10:wrap anchorx="margin"/>
+              </v:shape>
+            </w:pict>
+          </mc:Fallback>
+        </mc:AlternateContent>
+      </w:r>
+    </w:p>
+    <w:p>
+      <w:pPr>
+        <w:rPr>
+          <w:rFonts w:cstheme="minorBidi"/>
+          <w:lang w:val="en-NZ"/>
+        </w:rPr>
+      </w:pPr>
+    </w:p>
+    <w:p>
+      <w:pPr>
+        <w:rPr>
+          <w:rFonts w:cstheme="minorBidi"/>
+          <w:lang w:val="en-NZ"/>
+        </w:rPr>
+      </w:pPr>
+    </w:p>
+    <w:p>
+      <w:pPr>
+        <w:rPr>
+          <w:rFonts w:cstheme="minorBidi"/>
+          <w:lang w:val="en-NZ"/>
+        </w:rPr>
+      </w:pPr>
+    </w:p>
+    <w:p>
+      <w:pPr>
+        <w:rPr>
+          <w:rFonts w:cstheme="minorBidi"/>
+          <w:lang w:val="en-NZ"/>
+        </w:rPr>
+      </w:pPr>
+    </w:p>
+    <w:p>
+      <w:pPr>
+        <w:rPr>
+          <w:rFonts w:cstheme="minorBidi"/>
+          <w:lang w:val="en-NZ"/>
+        </w:rPr>
+      </w:pPr>
+    </w:p>
+    <w:p>
+      <w:pPr>
+        <w:rPr>
+          <w:rFonts w:cstheme="minorBidi"/>
+          <w:lang w:val="en-NZ"/>
+        </w:rPr>
+      </w:pPr>
+    </w:p>
+    <w:p>
+      <w:pPr>
+        <w:rPr>
+          <w:rFonts w:cstheme="minorBidi"/>
+          <w:lang w:val="en-NZ"/>
+        </w:rPr>
+      </w:pPr>
+    </w:p>
+    <w:p>
+      <w:pPr>
+        <w:rPr>
+          <w:rFonts w:cstheme="minorBidi"/>
+          <w:lang w:val="en-NZ"/>
+        </w:rPr>
+      </w:pPr>
+    </w:p>
+    <w:p>
+      <w:pPr>
+        <w:rPr>
+          <w:rFonts w:cstheme="minorBidi"/>
+          <w:lang w:val="en-NZ"/>
+        </w:rPr>
+      </w:pPr>
+    </w:p>
+    <w:p>
+      <w:pPr>
+        <w:rPr>
+          <w:rFonts w:cstheme="minorBidi"/>
+          <w:lang w:val="en-NZ"/>
+        </w:rPr>
+      </w:pPr>
+    </w:p>
+    <w:p>
+      <w:pPr>
+        <w:rPr>
+          <w:rFonts w:cstheme="minorBidi"/>
+          <w:lang w:val="en-NZ"/>
+        </w:rPr>
+      </w:pPr>
+    </w:p>
+    <w:p>
+      <w:pPr>
+        <w:rPr>
+          <w:rFonts w:cstheme="minorBidi"/>
+          <w:lang w:val="en-NZ"/>
+        </w:rPr>
+      </w:pPr>
+      <w:r>
+        <w:rPr>
+          <w:rFonts w:cstheme="minorBidi"/>
+          <w:lang w:val="en-NZ"/>
+        </w:rPr>
+        <w:t>press Win + r</w:t>
+      </w:r>
+    </w:p>
+    <w:p>
+      <w:pPr>
+        <w:rPr>
+          <w:rFonts w:cstheme="minorBidi"/>
+          <w:lang w:val="en-NZ"/>
+        </w:rPr>
+      </w:pPr>
+      <w:r>
+        <w:rPr>
+          <w:rFonts w:cstheme="minorBidi"/>
+          <w:noProof/>
+          <w:lang w:val="en-NZ"/>
+        </w:rPr>
+        <w:drawing>
+          <wp:inline distT="0" distB="0" distL="0" distR="0" wp14:anchorId="186AEC94" wp14:editId="5902B6DE">
+            <wp:extent cx="3848100" cy="2019300"/>
+            <wp:effectExtent l="0" t="0" r="0" b="0"/>
+            <wp:docPr id="12" name="Picture 12"/>
+            <wp:cNvGraphicFramePr>
+              <a:graphicFrameLocks xmlns:a="http://schemas.openxmlformats.org/drawingml/2006/main" noChangeAspect="1"/>
+            </wp:cNvGraphicFramePr>
+            <a:graphic xmlns:a="http://schemas.openxmlformats.org/drawingml/2006/main">
+              <a:graphicData uri="http://schemas.openxmlformats.org/drawingml/2006/picture">
+                <pic:pic xmlns:pic="http://schemas.openxmlformats.org/drawingml/2006/picture">
+                  <pic:nvPicPr>
+                    <pic:cNvPr id="1" name=""/>
+                    <pic:cNvPicPr/>
+                  </pic:nvPicPr>
+                  <pic:blipFill>
+                    <a:blip r:embed="rId10"/>
+                    <a:stretch>
+                      <a:fillRect/>
+                    </a:stretch>
+                  </pic:blipFill>
+                  <pic:spPr>
+                    <a:xfrm>
+                      <a:off x="0" y="0"/>
+                      <a:ext cx="3848100" cy="2019300"/>
+                    </a:xfrm>
+                    <a:prstGeom prst="rect">
+                      <a:avLst/>
+                    </a:prstGeom>
+                  </pic:spPr>
+                </pic:pic>
+              </a:graphicData>
+            </a:graphic>
+          </wp:inline>
+        </w:drawing>
+      </w:r>
+    </w:p>
+    <w:p>
+      <w:pPr>
+        <w:rPr>
+          <w:rFonts w:cstheme="minorBidi"/>
+          <w:lang w:val="en-NZ"/>
+        </w:rPr>
+      </w:pPr>
+    </w:p>
+    <w:p>
+      <w:pPr>
+        <w:rPr>
+          <w:rFonts w:cstheme="minorBidi"/>
+          <w:lang w:val="en-NZ"/>
+        </w:rPr>
+      </w:pPr>
+    </w:p>
+    <w:p>
+      <w:pPr>
+        <w:rPr>
+          <w:rFonts w:cstheme="minorBidi"/>
+          <w:lang w:val="en-NZ"/>
+        </w:rPr>
+      </w:pPr>
+    </w:p>
+    <w:p>
+      <w:pPr>
+        <w:rPr>
+          <w:rFonts w:cstheme="minorBidi"/>
+          <w:lang w:val="en-NZ"/>
+        </w:rPr>
+      </w:pPr>
+      <w:r>
+        <w:rPr>
+          <w:rFonts w:cstheme="minorBidi"/>
+          <w:lang w:val="en-NZ"/>
+        </w:rPr>
+        <w:t xml:space="preserve">Run the command in the run window: </w:t>
+      </w:r>
+    </w:p>
+    <w:p>
+      <w:pPr>
+        <w:rPr>
+          <w:rFonts w:cstheme="minorBidi"/>
+          <w:lang w:val="en-NZ"/>
+        </w:rPr>
+      </w:pPr>
+      <w:r>
+        <w:rPr>
+          <w:rFonts w:cstheme="minorBidi"/>
+          <w:lang w:val="en-NZ"/>
+        </w:rPr>
+        <w:t>chrome --remote-debugging-port=9222 --user-data-dir="C:\Users\harry\AppData\Local\Temp\blazor-chrome-debug" https://</w:t>
+      </w:r>
+      <w:proofErr w:type="spellStart"/>
+      <w:r>
+        <w:rPr>
+          <w:rFonts w:cstheme="minorBidi"/>
+          <w:lang w:val="en-NZ"/>
+        </w:rPr>
+        <w:t>localhost:44332</w:t>
+      </w:r>
+      <w:proofErr w:type="spellEnd"/>
+      <w:r>
+        <w:rPr>
+          <w:rFonts w:cstheme="minorBidi"/>
+          <w:lang w:val="en-NZ"/>
+        </w:rPr>
+        <w:t>/counter</w:t>
+      </w:r>
+    </w:p>
+    <w:p>
+      <w:pPr>
+        <w:rPr>
+          <w:rFonts w:cstheme="minorBidi"/>
+          <w:lang w:val="en-NZ"/>
+        </w:rPr>
+      </w:pPr>
+      <w:r>
+        <w:rPr>
+          <w:rFonts w:cstheme="minorBidi"/>
+          <w:lang w:val="en-NZ"/>
+        </w:rPr>
+        <w:t>(a new window of the app will pop up)</w:t>
+      </w:r>
+    </w:p>
+    <w:p>
+      <w:pPr>
+        <w:rPr>
+          <w:rFonts w:cstheme="minorBidi"/>
+          <w:lang w:val="en-NZ"/>
+        </w:rPr>
+      </w:pPr>
+      <w:r>
+        <w:rPr>
+          <w:rFonts w:cstheme="minorBidi"/>
+          <w:noProof/>
+          <w:lang w:val="en-NZ"/>
+        </w:rPr>
+        <w:drawing>
+          <wp:inline distT="0" distB="0" distL="0" distR="0" wp14:anchorId="582E38F7" wp14:editId="004C3F2A">
+            <wp:extent cx="3848100" cy="1981200"/>
+            <wp:effectExtent l="0" t="0" r="0" b="0"/>
+            <wp:docPr id="13" name="Picture 13"/>
+            <wp:cNvGraphicFramePr>
+              <a:graphicFrameLocks xmlns:a="http://schemas.openxmlformats.org/drawingml/2006/main" noChangeAspect="1"/>
+            </wp:cNvGraphicFramePr>
+            <a:graphic xmlns:a="http://schemas.openxmlformats.org/drawingml/2006/main">
+              <a:graphicData uri="http://schemas.openxmlformats.org/drawingml/2006/picture">
+                <pic:pic xmlns:pic="http://schemas.openxmlformats.org/drawingml/2006/picture">
+                  <pic:nvPicPr>
+                    <pic:cNvPr id="1" name=""/>
+                    <pic:cNvPicPr/>
+                  </pic:nvPicPr>
+                  <pic:blipFill>
+                    <a:blip r:embed="rId11"/>
+                    <a:stretch>
+                      <a:fillRect/>
+                    </a:stretch>
+                  </pic:blipFill>
+                  <pic:spPr>
+                    <a:xfrm>
+                      <a:off x="0" y="0"/>
+                      <a:ext cx="3848100" cy="1981200"/>
+                    </a:xfrm>
+                    <a:prstGeom prst="rect">
+                      <a:avLst/>
+                    </a:prstGeom>
+                  </pic:spPr>
+                </pic:pic>
+              </a:graphicData>
+            </a:graphic>
+          </wp:inline>
+        </w:drawing>
+      </w:r>
+    </w:p>
+    <w:p>
+      <w:pPr>
+        <w:rPr>
+          <w:rFonts w:cstheme="minorBidi"/>
+          <w:lang w:val="en-NZ"/>
+        </w:rPr>
+      </w:pPr>
+    </w:p>
+    <w:p>
+      <w:pPr>
+        <w:rPr>
+          <w:rFonts w:cstheme="minorBidi"/>
+          <w:lang w:val="en-NZ"/>
+        </w:rPr>
+      </w:pPr>
+      <w:r>
+        <w:rPr>
+          <w:rFonts w:cstheme="minorBidi"/>
+          <w:lang w:val="en-NZ"/>
+        </w:rPr>
+        <w:t>Press Shift + Alt + d at the new popped up browser window</w:t>
+      </w:r>
+    </w:p>
+    <w:p>
+      <w:pPr>
+        <w:rPr>
+          <w:rFonts w:cstheme="minorBidi"/>
+          <w:lang w:val="en-NZ"/>
+        </w:rPr>
+      </w:pPr>
+      <w:r>
+        <w:rPr>
+          <w:rFonts w:cstheme="minorBidi"/>
+          <w:noProof/>
+          <w:lang w:val="en-NZ"/>
+        </w:rPr>
+        <mc:AlternateContent>
+          <mc:Choice Requires="wps">
+            <w:drawing>
+              <wp:anchor distT="45720" distB="45720" distL="114300" distR="114300" simplePos="0" relativeHeight="251666432" behindDoc="0" locked="0" layoutInCell="1" allowOverlap="1" wp14:anchorId="081FE329" wp14:editId="4A5A5883">
+                <wp:simplePos x="0" y="0"/>
+                <wp:positionH relativeFrom="margin">
+                  <wp:posOffset>1509623</wp:posOffset>
+                </wp:positionH>
+                <wp:positionV relativeFrom="paragraph">
+                  <wp:posOffset>1789730</wp:posOffset>
+                </wp:positionV>
+                <wp:extent cx="1328468" cy="1404620"/>
+                <wp:effectExtent l="0" t="0" r="24130" b="14605"/>
+                <wp:wrapNone/>
+                <wp:docPr id="16" name="Text Box 2"/>
+                <wp:cNvGraphicFramePr>
+                  <a:graphicFrameLocks xmlns:a="http://schemas.openxmlformats.org/drawingml/2006/main"/>
+                </wp:cNvGraphicFramePr>
+                <a:graphic xmlns:a="http://schemas.openxmlformats.org/drawingml/2006/main">
+                  <a:graphicData uri="http://schemas.microsoft.com/office/word/2010/wordprocessingShape">
+                    <wps:wsp>
+                      <wps:cNvSpPr txBox="1">
+                        <a:spLocks noChangeArrowheads="1"/>
+                      </wps:cNvSpPr>
+                      <wps:spPr bwMode="auto">
+                        <a:xfrm>
+                          <a:off x="0" y="0"/>
+                          <a:ext cx="1328468" cy="1404620"/>
+                        </a:xfrm>
+                        <a:prstGeom prst="rect">
+                          <a:avLst/>
+                        </a:prstGeom>
+                        <a:solidFill>
+                          <a:srgbClr val="FF0000"/>
+                        </a:solidFill>
+                        <a:ln w="9525">
+                          <a:solidFill>
+                            <a:srgbClr val="000000"/>
+                          </a:solidFill>
+                          <a:miter lim="800000"/>
+                          <a:headEnd/>
+                          <a:tailEnd/>
+                        </a:ln>
+                      </wps:spPr>
+                      <wps:txbx>
+                        <w:txbxContent>
+                          <w:p>
+                            <w:pPr>
+                              <w:rPr>
+                                <w:color w:val="FFFFFF" w:themeColor="background1"/>
+                              </w:rPr>
+                            </w:pPr>
+                            <w:r>
+                              <w:rPr>
+                                <w:color w:val="FFFFFF" w:themeColor="background1"/>
+                              </w:rPr>
+                              <w:t>Press Shift + Alt + d</w:t>
+                            </w:r>
+                          </w:p>
+                        </w:txbxContent>
+                      </wps:txbx>
+                      <wps:bodyPr rot="0" vert="horz" wrap="square" lIns="91440" tIns="45720" rIns="91440" bIns="45720" anchor="t" anchorCtr="0">
+                        <a:spAutoFit/>
+                      </wps:bodyPr>
+                    </wps:wsp>
+                  </a:graphicData>
+                </a:graphic>
+                <wp14:sizeRelH relativeFrom="margin">
+                  <wp14:pctWidth>0</wp14:pctWidth>
+                </wp14:sizeRelH>
+                <wp14:sizeRelV relativeFrom="margin">
+                  <wp14:pctHeight>20000</wp14:pctHeight>
+                </wp14:sizeRelV>
+              </wp:anchor>
+            </w:drawing>
+          </mc:Choice>
+          <mc:Fallback>
+            <w:pict>
+              <v:shape w14:anchorId="081FE329" id="_x0000_s1029" type="#_x0000_t202" style="position:absolute;margin-left:118.85pt;margin-top:140.9pt;width:104.6pt;height:110.6pt;z-index:251666432;visibility:visible;mso-wrap-style:square;mso-width-percent:0;mso-height-percent:200;mso-wrap-distance-left:9pt;mso-wrap-distance-top:3.6pt;mso-wrap-distance-right:9pt;mso-wrap-distance-bottom:3.6pt;mso-position-horizontal:absolute;mso-position-horizontal-relative:margin;mso-position-vertical:absolute;mso-position-vertical-relative:text;mso-width-percent:0;mso-height-percent:200;mso-width-relative:margin;mso-height-relative:margin;v-text-anchor:top" o:gfxdata="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" fillcolor="red">
+                <v:textbox style="mso-fit-shape-to-text:t">
+                  <w:txbxContent>
+                    <w:p>
+                      <w:pPr>
+                        <w:rPr>
+                          <w:color w:val="FFFFFF" w:themeColor="background1"/>
+                        </w:rPr>
+                      </w:pPr>
+                      <w:r>
+                        <w:rPr>
+                          <w:color w:val="FFFFFF" w:themeColor="background1"/>
+                        </w:rPr>
+                        <w:t>Press Shift + Alt + d</w:t>
+                      </w:r>
+                    </w:p>
+                  </w:txbxContent>
+                </v:textbox>
+                <w10:wrap anchorx="margin"/>
+              </v:shape>
+            </w:pict>
+          </mc:Fallback>
+        </mc:AlternateContent>
+      </w:r>
+      <w:r>
+        <w:rPr>
+          <w:rFonts w:cstheme="minorBidi"/>
+          <w:noProof/>
+          <w:lang w:val="en-NZ"/>
+        </w:rPr>
+        <w:drawing>
+          <wp:anchor distT="0" distB="0" distL="114300" distR="114300" simplePos="0" relativeHeight="251665408" behindDoc="0" locked="0" layoutInCell="1" allowOverlap="1" wp14:anchorId="07027FC9" wp14:editId="05ED0349">
+            <wp:simplePos x="0" y="0"/>
+            <wp:positionH relativeFrom="column">
+              <wp:posOffset>-52082</wp:posOffset>
+            </wp:positionH>
+            <wp:positionV relativeFrom="paragraph">
+              <wp:posOffset>4196380</wp:posOffset>
+            </wp:positionV>
+            <wp:extent cx="5731510" cy="3160395"/>
+            <wp:effectExtent l="0" t="0" r="2540" b="1905"/>
+            <wp:wrapNone/>
+            <wp:docPr id="15" name="Picture 15"/>
+            <wp:cNvGraphicFramePr>
+              <a:graphicFrameLocks xmlns:a="http://schemas.openxmlformats.org/drawingml/2006/main" noChangeAspect="1"/>
+            </wp:cNvGraphicFramePr>
+            <a:graphic xmlns:a="http://schemas.openxmlformats.org/drawingml/2006/main">
+              <a:graphicData uri="http://schemas.openxmlformats.org/drawingml/2006/picture">
+                <pic:pic xmlns:pic="http://schemas.openxmlformats.org/drawingml/2006/picture">
+                  <pic:nvPicPr>
+                    <pic:cNvPr id="1" name=""/>
+                    <pic:cNvPicPr/>
+                  </pic:nvPicPr>
+                  <pic:blipFill>
+                    <a:blip r:embed="rId12">
+                      <a:extLst>
+                        <a:ext uri="{28A0092B-C50C-407E-A947-70E740481C1C}">
+                          <a14:useLocalDpi xmlns:a14="http://schemas.microsoft.com/office/drawing/2010/main" val="0"/>
+                        </a:ext>
+                      </a:extLst>
+                    </a:blip>
+                    <a:stretch>
+                      <a:fillRect/>
+                    </a:stretch>
+                  </pic:blipFill>
+                  <pic:spPr>
+                    <a:xfrm>
+                      <a:off x="0" y="0"/>
+                      <a:ext cx="5731510" cy="3160395"/>
+                    </a:xfrm>
+                    <a:prstGeom prst="rect">
+                      <a:avLst/>
+                    </a:prstGeom>
+                  </pic:spPr>
+                </pic:pic>
+              </a:graphicData>
+            </a:graphic>
+          </wp:anchor>
+        </w:drawing>
+      </w:r>
+      <w:r>
+        <w:rPr>
+          <w:rFonts w:cstheme="minorBidi"/>
+          <w:noProof/>
+          <w:lang w:val="en-NZ"/>
+        </w:rPr>
+        <w:drawing>
+          <wp:inline distT="0" distB="0" distL="0" distR="0" wp14:anchorId="70A3C303" wp14:editId="557D2C78">
+            <wp:extent cx="3278038" cy="3402520"/>
+            <wp:effectExtent l="0" t="0" r="0" b="7620"/>
+            <wp:docPr id="14" name="Picture 14"/>
+            <wp:cNvGraphicFramePr>
+              <a:graphicFrameLocks xmlns:a="http://schemas.openxmlformats.org/drawingml/2006/main" noChangeAspect="1"/>
+            </wp:cNvGraphicFramePr>
+            <a:graphic xmlns:a="http://schemas.openxmlformats.org/drawingml/2006/main">
+              <a:graphicData uri="http://schemas.openxmlformats.org/drawingml/2006/picture">
+                <pic:pic xmlns:pic="http://schemas.openxmlformats.org/drawingml/2006/picture">
+                  <pic:nvPicPr>
+                    <pic:cNvPr id="1" name=""/>
+                    <pic:cNvPicPr/>
+                  </pic:nvPicPr>
+                  <pic:blipFill>
+                    <a:blip r:embed="rId13"/>
+                    <a:stretch>
+                      <a:fillRect/>
+                    </a:stretch>
+                  </pic:blipFill>
+                  <pic:spPr>
+                    <a:xfrm>
+                      <a:off x="0" y="0"/>
+                      <a:ext cx="3285592" cy="3410360"/>
+                    </a:xfrm>
+                    <a:prstGeom prst="rect">
+                      <a:avLst/>
+                    </a:prstGeom>
+                  </pic:spPr>
+                </pic:pic>
+              </a:graphicData>
+            </a:graphic>
+          </wp:inline>
+        </w:drawing>
+      </w:r>
+    </w:p>
+    <w:p>
+      <w:pPr>
+        <w:rPr>
+          <w:rFonts w:cstheme="minorBidi"/>
+          <w:lang w:val="en-NZ"/>
+        </w:rPr>
+      </w:pPr>
+    </w:p>
+    <w:p>
+      <w:pPr>
+        <w:rPr>
+          <w:rFonts w:cstheme="minorBidi"/>
+          <w:lang w:val="en-NZ"/>
+        </w:rPr>
+      </w:pPr>
+    </w:p>
+    <w:p>
+      <w:pPr>
+        <w:rPr>
+          <w:rFonts w:cstheme="minorBidi"/>
+          <w:lang w:val="en-NZ"/>
+        </w:rPr>
+      </w:pPr>
+    </w:p>
+    <w:p>
+      <w:pPr>
+        <w:rPr>
+          <w:rFonts w:cstheme="minorBidi"/>
+          <w:lang w:val="en-NZ"/>
+        </w:rPr>
+      </w:pPr>
+    </w:p>
+    <w:p>
+      <w:pPr>
+        <w:rPr>
+          <w:rFonts w:cstheme="minorBidi"/>
+          <w:lang w:val="en-NZ"/>
+        </w:rPr>
+      </w:pPr>
+    </w:p>
+    <w:p>
+      <w:pPr>
+        <w:rPr>
+          <w:rFonts w:cstheme="minorBidi"/>
+          <w:lang w:val="en-NZ"/>
+        </w:rPr>
+      </w:pPr>
+    </w:p>
+    <w:p>
+      <w:pPr>
+        <w:rPr>
+          <w:rFonts w:cstheme="minorBidi"/>
+          <w:lang w:val="en-NZ"/>
+        </w:rPr>
+      </w:pPr>
+    </w:p>
+    <w:p>
+      <w:pPr>
+        <w:rPr>
+          <w:rFonts w:cstheme="minorBidi"/>
+          <w:lang w:val="en-NZ"/>
+        </w:rPr>
+      </w:pPr>
+    </w:p>
+    <w:p>
+      <w:pPr>
+        <w:rPr>
+          <w:rFonts w:cstheme="minorBidi"/>
+          <w:lang w:val="en-NZ"/>
+        </w:rPr>
+      </w:pPr>
+    </w:p>
+    <w:p>
+      <w:pPr>
+        <w:rPr>
+          <w:rFonts w:cstheme="minorBidi"/>
+          <w:lang w:val="en-NZ"/>
+        </w:rPr>
+      </w:pPr>
+      <w:r>
+        <w:rPr>
+          <w:rFonts w:cstheme="minorBidi"/>
+          <w:noProof/>
+          <w:lang w:val="en-NZ"/>
+        </w:rPr>
+        <mc:AlternateContent>
+          <mc:Choice Requires="wps">
+            <w:drawing>
+              <wp:anchor distT="45720" distB="45720" distL="114300" distR="114300" simplePos="0" relativeHeight="251668480" behindDoc="0" locked="0" layoutInCell="1" allowOverlap="1" wp14:anchorId="3E1FE477" wp14:editId="688C8025">
+                <wp:simplePos x="0" y="0"/>
+                <wp:positionH relativeFrom="margin">
+                  <wp:posOffset>1172665</wp:posOffset>
+                </wp:positionH>
+                <wp:positionV relativeFrom="paragraph">
+                  <wp:posOffset>146745</wp:posOffset>
+                </wp:positionV>
+                <wp:extent cx="1328468" cy="1404620"/>
+                <wp:effectExtent l="0" t="0" r="24130" b="14605"/>
+                <wp:wrapNone/>
+                <wp:docPr id="19" name="Text Box 2"/>
+                <wp:cNvGraphicFramePr>
+                  <a:graphicFrameLocks xmlns:a="http://schemas.openxmlformats.org/drawingml/2006/main"/>
+                </wp:cNvGraphicFramePr>
+                <a:graphic xmlns:a="http://schemas.openxmlformats.org/drawingml/2006/main">
+                  <a:graphicData uri="http://schemas.microsoft.com/office/word/2010/wordprocessingShape">
+                    <wps:wsp>
+                      <wps:cNvSpPr txBox="1">
+                        <a:spLocks noChangeArrowheads="1"/>
+                      </wps:cNvSpPr>
+                      <wps:spPr bwMode="auto">
+                        <a:xfrm>
+                          <a:off x="0" y="0"/>
+                          <a:ext cx="1328468" cy="1404620"/>
+                        </a:xfrm>
+                        <a:prstGeom prst="rect">
+                          <a:avLst/>
+                        </a:prstGeom>
+                        <a:solidFill>
+                          <a:srgbClr val="FF0000"/>
+                        </a:solidFill>
+                        <a:ln w="9525">
+                          <a:solidFill>
+                            <a:srgbClr val="000000"/>
+                          </a:solidFill>
+                          <a:miter lim="800000"/>
+                          <a:headEnd/>
+                          <a:tailEnd/>
+                        </a:ln>
+                      </wps:spPr>
+                      <wps:txbx>
+                        <w:txbxContent>
+                          <w:p>
+                            <w:pPr>
+                              <w:rPr>
+                                <w:color w:val="FFFFFF" w:themeColor="background1"/>
+                              </w:rPr>
+                            </w:pPr>
+                            <w:r>
+                              <w:rPr>
+                                <w:color w:val="FFFFFF" w:themeColor="background1"/>
+                              </w:rPr>
+                              <w:t>Debug from the codes</w:t>
+                            </w:r>
+                          </w:p>
+                        </w:txbxContent>
+                      </wps:txbx>
+                      <wps:bodyPr rot="0" vert="horz" wrap="square" lIns="91440" tIns="45720" rIns="91440" bIns="45720" anchor="t" anchorCtr="0">
+                        <a:spAutoFit/>
+                      </wps:bodyPr>
+                    </wps:wsp>
+                  </a:graphicData>
+                </a:graphic>
+                <wp14:sizeRelH relativeFrom="margin">
+                  <wp14:pctWidth>0</wp14:pctWidth>
+                </wp14:sizeRelH>
+                <wp14:sizeRelV relativeFrom="margin">
+                  <wp14:pctHeight>20000</wp14:pctHeight>
+                </wp14:sizeRelV>
+              </wp:anchor>
+            </w:drawing>
+          </mc:Choice>
+          <mc:Fallback>
+            <w:pict>
+              <v:shape w14:anchorId="3E1FE477" id="_x0000_s1030" type="#_x0000_t202" style="position:absolute;margin-left:92.35pt;margin-top:11.55pt;width:104.6pt;height:110.6pt;z-index:251668480;visibility:visible;mso-wrap-style:square;mso-width-percent:0;mso-height-percent:200;mso-wrap-distance-left:9pt;mso-wrap-distance-top:3.6pt;mso-wrap-distance-right:9pt;mso-wrap-distance-bottom:3.6pt;mso-position-horizontal:absolute;mso-position-horizontal-relative:margin;mso-position-vertical:absolute;mso-position-vertical-relative:text;mso-width-percent:0;mso-height-percent:200;mso-width-relative:margin;mso-height-relative:margin;v-text-anchor:top" o:gfxdata="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" fillcolor="red">
+                <v:textbox style="mso-fit-shape-to-text:t">
+                  <w:txbxContent>
+                    <w:p>
+                      <w:pPr>
+                        <w:rPr>
+                          <w:color w:val="FFFFFF" w:themeColor="background1"/>
+                        </w:rPr>
+                      </w:pPr>
+                      <w:r>
+                        <w:rPr>
+                          <w:color w:val="FFFFFF" w:themeColor="background1"/>
+                        </w:rPr>
+                        <w:t>Debug from the codes</w:t>
+                      </w:r>
+                    </w:p>
+                  </w:txbxContent>
+                </v:textbox>
+                <w10:wrap anchorx="margin"/>
+              </v:shape>
+            </w:pict>
+          </mc:Fallback>
+        </mc:AlternateContent>
+      </w:r>
+    </w:p>
+    <w:p>
+      <w:pPr>
+        <w:rPr>
+          <w:rFonts w:cstheme="minorBidi"/>
+          <w:lang w:val="en-NZ"/>
+        </w:rPr>
+      </w:pPr>
+    </w:p>
+    <w:p>
+      <w:pPr>
+        <w:rPr>
+          <w:rFonts w:cstheme="minorBidi"/>
+          <w:lang w:val="en-NZ"/>
+        </w:rPr>
+      </w:pPr>
+      <w:r>
+        <w:rPr>
+          <w:rFonts w:cstheme="minorBidi"/>
+          <w:noProof/>
+          <w:lang w:val="en-NZ"/>
+        </w:rPr>
+        <mc:AlternateContent>
+          <mc:Choice Requires="wps">
+            <w:drawing>
+              <wp:anchor distT="0" distB="0" distL="114300" distR="114300" simplePos="0" relativeHeight="251667456" behindDoc="0" locked="0" layoutInCell="1" allowOverlap="1" wp14:anchorId="711D0040" wp14:editId="009F9E46">
+                <wp:simplePos x="0" y="0"/>
+                <wp:positionH relativeFrom="margin">
+                  <wp:posOffset>-138023</wp:posOffset>
+                </wp:positionH>
+                <wp:positionV relativeFrom="paragraph">
+                  <wp:posOffset>187469</wp:posOffset>
+                </wp:positionV>
+                <wp:extent cx="2319883" cy="758825"/>
+                <wp:effectExtent l="0" t="0" r="23495" b="22225"/>
+                <wp:wrapNone/>
+                <wp:docPr id="17" name="Oval 17"/>
+                <wp:cNvGraphicFramePr/>
+                <a:graphic xmlns:a="http://schemas.openxmlformats.org/drawingml/2006/main">
+                  <a:graphicData uri="http://schemas.microsoft.com/office/word/2010/wordprocessingShape">
+                    <wps:wsp>
+                      <wps:cNvSpPr/>
+                      <wps:spPr>
+                        <a:xfrm>
+                          <a:off x="0" y="0"/>
+                          <a:ext cx="2319883" cy="758825"/>
+                        </a:xfrm>
+                        <a:prstGeom prst="ellipse">
+                          <a:avLst/>
+                        </a:prstGeom>
+                        <a:noFill/>
+                        <a:ln w="12700" cap="flat" cmpd="sng" algn="ctr">
+                          <a:solidFill>
+                            <a:srgbClr val="4472C4">
+                              <a:shade val="50000"/>
+                            </a:srgbClr>
+                          </a:solidFill>
+                          <a:prstDash val="solid"/>
+                          <a:miter lim="800000"/>
+                        </a:ln>
+                        <a:effectLst/>
+                      </wps:spPr>
+                      <wps:bodyPr rot="0" spcFirstLastPara="0" vertOverflow="overflow" horzOverflow="overflow" vert="horz" wrap="square" lIns="91440" tIns="45720" rIns="91440" bIns="45720" numCol="1" spcCol="0" rtlCol="0" fromWordArt="0" anchor="ctr" anchorCtr="0" forceAA="0" compatLnSpc="1">
+                        <a:prstTxWarp prst="textNoShape">
+                          <a:avLst/>
+                        </a:prstTxWarp>
+                        <a:noAutofit/>
+                      </wps:bodyPr>
+                    </wps:wsp>
+                  </a:graphicData>
+                </a:graphic>
+                <wp14:sizeRelH relativeFrom="margin">
+                  <wp14:pctWidth>0</wp14:pctWidth>
+                </wp14:sizeRelH>
+                <wp14:sizeRelV relativeFrom="margin">
+                  <wp14:pctHeight>0</wp14:pctHeight>
+                </wp14:sizeRelV>
+              </wp:anchor>
+            </w:drawing>
+          </mc:Choice>
+          <mc:Fallback>
+            <w:pict>
+              <v:oval w14:anchorId="206CAEF3" id="Oval 17" o:spid="_x0000_s1026" style="position:absolute;margin-left:-10.85pt;margin-top:14.75pt;width:182.65pt;height:59.75pt;z-index:251667456;visibility:visible;mso-wrap-style:square;mso-width-percent:0;mso-height-percent:0;mso-wrap-distance-left:9pt;mso-wrap-distance-top:0;mso-wrap-distance-right:9pt;mso-wrap-distance-bottom:0;mso-position-horizontal:absolute;mso-position-horizontal-relative:margin;mso-position-vertical:absolute;mso-position-vertical-relative:text;mso-width-percent:0;mso-height-percent:0;mso-width-relative:margin;mso-height-relative:margin;v-text-anchor:middle" o:gfxdata="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" filled="f" strokecolor="#2f528f" strokeweight="1pt">
+                <v:stroke joinstyle="miter"/>
+                <w10:wrap anchorx="margin"/>
+              </v:oval>
+            </w:pict>
+          </mc:Fallback>
+        </mc:AlternateContent>
+      </w:r>
+    </w:p>
+    <w:p>
+      <w:pPr>
+        <w:rPr>
+          <w:rFonts w:cstheme="minorBidi"/>
+          <w:lang w:val="en-NZ"/>
+        </w:rPr>
+      </w:pPr>
+    </w:p>
+    <w:p>
+      <w:pPr>
+        <w:rPr>
+          <w:rFonts w:cstheme="minorBidi"/>
+          <w:lang w:val="en-NZ"/>
+        </w:rPr>
+      </w:pPr>
+    </w:p>
+    <w:p>
+      <w:pPr>
+        <w:rPr>
+          <w:rFonts w:cstheme="minorBidi"/>
+          <w:lang w:val="en-NZ"/>
+        </w:rPr>
+      </w:pPr>
+    </w:p>
+    <w:p>
+      <w:pPr>
+        <w:rPr>
+          <w:rFonts w:cstheme="minorBidi"/>
+          <w:lang w:val="en-NZ"/>
+        </w:rPr>
+      </w:pPr>
+    </w:p>
+    <w:p>
+      <w:pPr>
+        <w:rPr>
+          <w:rFonts w:cstheme="minorBidi"/>
+          <w:lang w:val="en-NZ"/>
+        </w:rPr>
+      </w:pPr>
+    </w:p>
+    <w:p>
+      <w:pPr>
+        <w:rPr>
+          <w:rFonts w:cstheme="minorBidi"/>
+          <w:lang w:val="en-NZ"/>
+        </w:rPr>
+      </w:pPr>
+    </w:p>
+    <w:p>
+      <w:pPr>
+        <w:rPr>
+          <w:rFonts w:cstheme="minorBidi"/>
+          <w:lang w:val="en-NZ"/>
+        </w:rPr>
+      </w:pPr>
+    </w:p>
+    <w:p>
+      <w:pPr>
+        <w:rPr>
+          <w:rFonts w:cstheme="minorBidi"/>
+          <w:lang w:val="en-NZ"/>
+        </w:rPr>
+      </w:pPr>
+    </w:p>
+    <w:p/>
     <w:sectPr>
       <w:pgSz w:w="11906" w:h="16838"/>
       <w:pgMar w:top="1440" w:right="1440" w:bottom="1440" w:left="1440" w:header="708" w:footer="708" w:gutter="0"/>
@@ -372,6 +2562,101 @@
 <file path=word/numbering.xml><?xml version="1.0" encoding="utf-8"?>
 <w:numbering xmlns:wpc="http://schemas.microsoft.com/office/word/2010/wordprocessingCanvas" xmlns:cx="http://schemas.microsoft.com/office/drawing/2014/chartex" xmlns:cx1="http://schemas.microsoft.com/office/drawing/2015/9/8/chartex" xmlns:cx2="http://schemas.microsoft.com/office/drawing/2015/10/21/chartex" xmlns:cx3="http://schemas.microsoft.com/office/drawing/2016/5/9/chartex" xmlns:cx4="http://schemas.microsoft.com/office/drawing/2016/5/10/chartex" xmlns:cx5="http://schemas.microsoft.com/office/drawing/2016/5/11/chartex" xmlns:cx6="http://schemas.microsoft.com/office/drawing/2016/5/12/chartex" xmlns:cx7="http://schemas.microsoft.com/office/drawing/2016/5/13/chartex" xmlns:cx8="http://schemas.microsoft.com/office/drawing/2016/5/14/chartex" xmlns:mc="http://schemas.openxmlformats.org/markup-compatibility/2006" xmlns:aink="http://schemas.microsoft.com/office/drawing/2016/ink" xmlns:am3d="http://schemas.microsoft.com/office/drawing/2017/model3d" xmlns:o="urn:schemas-microsoft-com:office:office" xmlns:r="http://schemas.openxmlformats.org/officeDocument/2006/relationships" xmlns:m="http://schemas.openxmlformats.org/officeDocument/2006/math" xmlns:v="urn:schemas-microsoft-com:vml" xmlns:wp14="http://schemas.microsoft.com/office/word/2010/wordprocessingDrawing" xmlns:wp="http://schemas.openxmlformats.org/drawingml/2006/wordprocessingDrawing" xmlns:w10="urn:schemas-microsoft-com:office:word" xmlns:w="http://schemas.openxmlformats.org/wordprocessingml/2006/main" xmlns:w14="http://schemas.microsoft.com/office/word/2010/wordml" xmlns:w15="http://schemas.microsoft.com/office/word/2012/wordml" xmlns:w16cex="http://schemas.microsoft.com/office/word/2018/wordml/cex" xmlns:w16cid="http://schemas.microsoft.com/office/word/2016/wordml/cid" xmlns:w16="http://schemas.microsoft.com/office/word/2018/wordml" xmlns:w16sdtdh="http://schemas.microsoft.com/office/word/2020/wordml/sdtdatahash" xmlns:w16se="http://schemas.microsoft.com/office/word/2015/wordml/symex" xmlns:wpg="http://schemas.microsoft.com/office/word/2010/wordprocessingGroup" xmlns:wpi="http://schemas.microsoft.com/office/word/2010/wordprocessingInk" xmlns:wne="http://schemas.microsoft.com/office/word/2006/wordml" xmlns:wps="http://schemas.microsoft.com/office/word/2010/wordprocessingShape" mc:Ignorable="w14 w15 w16se w16cid w16 w16cex w16sdtdh wp14">
   <w:abstractNum w:abstractNumId="0" w15:restartNumberingAfterBreak="0">
+    <w:nsid w:val="086D5D6C"/>
+    <w:multiLevelType w:val="multilevel"/>
+    <w:tmpl w:val="8BE66D62"/>
+    <w:lvl w:ilvl="0">
+      <w:start w:val="1"/>
+      <w:numFmt w:val="decimal"/>
+      <w:pStyle w:val="Heading1"/>
+      <w:lvlText w:val="%1"/>
+      <w:lvlJc w:val="left"/>
+      <w:pPr>
+        <w:ind w:left="432" w:hanging="432"/>
+      </w:pPr>
+    </w:lvl>
+    <w:lvl w:ilvl="1">
+      <w:start w:val="1"/>
+      <w:numFmt w:val="decimal"/>
+      <w:pStyle w:val="Heading2"/>
+      <w:lvlText w:val="%1.%2"/>
+      <w:lvlJc w:val="left"/>
+      <w:pPr>
+        <w:ind w:left="576" w:hanging="576"/>
+      </w:pPr>
+    </w:lvl>
+    <w:lvl w:ilvl="2">
+      <w:start w:val="1"/>
+      <w:numFmt w:val="decimal"/>
+      <w:pStyle w:val="Heading3"/>
+      <w:lvlText w:val="%1.%2.%3"/>
+      <w:lvlJc w:val="left"/>
+      <w:pPr>
+        <w:ind w:left="720" w:hanging="720"/>
+      </w:pPr>
+    </w:lvl>
+    <w:lvl w:ilvl="3">
+      <w:start w:val="1"/>
+      <w:numFmt w:val="decimal"/>
+      <w:pStyle w:val="Heading4"/>
+      <w:lvlText w:val="%1.%2.%3.%4"/>
+      <w:lvlJc w:val="left"/>
+      <w:pPr>
+        <w:ind w:left="864" w:hanging="864"/>
+      </w:pPr>
+    </w:lvl>
+    <w:lvl w:ilvl="4">
+      <w:start w:val="1"/>
+      <w:numFmt w:val="decimal"/>
+      <w:pStyle w:val="Heading5"/>
+      <w:lvlText w:val="%1.%2.%3.%4.%5"/>
+      <w:lvlJc w:val="left"/>
+      <w:pPr>
+        <w:ind w:left="1008" w:hanging="1008"/>
+      </w:pPr>
+    </w:lvl>
+    <w:lvl w:ilvl="5">
+      <w:start w:val="1"/>
+      <w:numFmt w:val="decimal"/>
+      <w:pStyle w:val="Heading6"/>
+      <w:lvlText w:val="%1.%2.%3.%4.%5.%6"/>
+      <w:lvlJc w:val="left"/>
+      <w:pPr>
+        <w:ind w:left="1152" w:hanging="1152"/>
+      </w:pPr>
+    </w:lvl>
+    <w:lvl w:ilvl="6">
+      <w:start w:val="1"/>
+      <w:numFmt w:val="decimal"/>
+      <w:pStyle w:val="Heading7"/>
+      <w:lvlText w:val="%1.%2.%3.%4.%5.%6.%7"/>
+      <w:lvlJc w:val="left"/>
+      <w:pPr>
+        <w:ind w:left="1296" w:hanging="1296"/>
+      </w:pPr>
+    </w:lvl>
+    <w:lvl w:ilvl="7">
+      <w:start w:val="1"/>
+      <w:numFmt w:val="decimal"/>
+      <w:pStyle w:val="Heading8"/>
+      <w:lvlText w:val="%1.%2.%3.%4.%5.%6.%7.%8"/>
+      <w:lvlJc w:val="left"/>
+      <w:pPr>
+        <w:ind w:left="1440" w:hanging="1440"/>
+      </w:pPr>
+    </w:lvl>
+    <w:lvl w:ilvl="8">
+      <w:start w:val="1"/>
+      <w:numFmt w:val="decimal"/>
+      <w:pStyle w:val="Heading9"/>
+      <w:lvlText w:val="%1.%2.%3.%4.%5.%6.%7.%8.%9"/>
+      <w:lvlJc w:val="left"/>
+      <w:pPr>
+        <w:ind w:left="1584" w:hanging="1584"/>
+      </w:pPr>
+    </w:lvl>
+  </w:abstractNum>
+  <w:abstractNum w:abstractNumId="1" w15:restartNumberingAfterBreak="0">
     <w:nsid w:val="0F4D4228"/>
     <w:multiLevelType w:val="multilevel"/>
     <w:tmpl w:val="64163BCC"/>
@@ -467,6 +2752,9 @@
     </w:lvl>
   </w:abstractNum>
   <w:num w:numId="1">
+    <w:abstractNumId w:val="1"/>
+  </w:num>
+  <w:num w:numId="2">
     <w:abstractNumId w:val="0"/>
   </w:num>
 </w:numbering>

</xml_diff>

<commit_message>
added Two approaches to split a Razor component into the learning notes.
</commit_message>
<xml_diff>
--- a/Learning Notes.docx
+++ b/Learning Notes.docx
@@ -497,21 +497,8 @@
         <w:t xml:space="preserve">the </w:t>
       </w:r>
       <w:r>
-        <w:t xml:space="preserve">developer own local development environment can be stored in User Secret file </w:t>
-      </w:r>
-      <w:proofErr w:type="spellStart"/>
-      <w:r>
-        <w:t>secret.json</w:t>
-      </w:r>
-      <w:proofErr w:type="spellEnd"/>
-      <w:r>
-        <w:t xml:space="preserve"> instead of </w:t>
-      </w:r>
-      <w:proofErr w:type="spellStart"/>
-      <w:r>
-        <w:t>appsettings.json</w:t>
-      </w:r>
-      <w:proofErr w:type="spellEnd"/>
+        <w:t>developer own local development environment can be stored in User Secret file secret.json instead of appsettings.json</w:t>
+      </w:r>
       <w:r>
         <w:t>.</w:t>
       </w:r>
@@ -522,15 +509,7 @@
         <w:t>The connection string</w:t>
       </w:r>
       <w:r>
-        <w:t xml:space="preserve"> in </w:t>
-      </w:r>
-      <w:proofErr w:type="spellStart"/>
-      <w:r>
-        <w:t>secret.json</w:t>
-      </w:r>
-      <w:proofErr w:type="spellEnd"/>
-      <w:r>
-        <w:t xml:space="preserve"> is used during development in developer’s local environment.</w:t>
+        <w:t xml:space="preserve"> in secret.json is used during development in developer’s local environment.</w:t>
       </w:r>
     </w:p>
     <w:p/>
@@ -583,34 +562,9 @@
           <w:color w:val="000000" w:themeColor="text1"/>
           <w:lang w:val="en-NZ"/>
         </w:rPr>
-        <w:t xml:space="preserve">Debug </w:t>
-      </w:r>
-      <w:proofErr w:type="spellStart"/>
-      <w:r>
-        <w:rPr>
-          <w:color w:val="000000" w:themeColor="text1"/>
-          <w:lang w:val="en-NZ"/>
-        </w:rPr>
-        <w:t>Blazor</w:t>
-      </w:r>
-      <w:proofErr w:type="spellEnd"/>
-      <w:r>
-        <w:rPr>
-          <w:color w:val="000000" w:themeColor="text1"/>
-          <w:lang w:val="en-NZ"/>
-        </w:rPr>
-        <w:t xml:space="preserve"> </w:t>
-      </w:r>
-      <w:proofErr w:type="spellStart"/>
-      <w:r>
-        <w:rPr>
-          <w:color w:val="000000" w:themeColor="text1"/>
-          <w:lang w:val="en-NZ"/>
-        </w:rPr>
-        <w:t>WebAssembly</w:t>
+        <w:t>Debug Blazor WebAssembly</w:t>
       </w:r>
       <w:bookmarkEnd w:id="3"/>
-      <w:proofErr w:type="spellEnd"/>
     </w:p>
     <w:p>
       <w:pPr>
@@ -637,17 +591,8 @@
           <w:rFonts w:cstheme="minorBidi"/>
           <w:lang w:val="en-NZ"/>
         </w:rPr>
-        <w:t xml:space="preserve">information for debugging </w:t>
-      </w:r>
-      <w:proofErr w:type="spellStart"/>
-      <w:r>
-        <w:rPr>
-          <w:rFonts w:cstheme="minorBidi"/>
-          <w:lang w:val="en-NZ"/>
-        </w:rPr>
-        <w:t>blazor</w:t>
-      </w:r>
-      <w:proofErr w:type="spellEnd"/>
+        <w:t>information for debugging blazor</w:t>
+      </w:r>
     </w:p>
     <w:p>
       <w:pPr>
@@ -688,23 +633,7 @@
           <w:rFonts w:cstheme="minorBidi"/>
           <w:lang w:val="en-NZ"/>
         </w:rPr>
-        <w:t xml:space="preserve">press </w:t>
-      </w:r>
-      <w:proofErr w:type="spellStart"/>
-      <w:r>
-        <w:rPr>
-          <w:rFonts w:cstheme="minorBidi"/>
-          <w:lang w:val="en-NZ"/>
-        </w:rPr>
-        <w:t>F5</w:t>
-      </w:r>
-      <w:proofErr w:type="spellEnd"/>
-      <w:r>
-        <w:rPr>
-          <w:rFonts w:cstheme="minorBidi"/>
-          <w:lang w:val="en-NZ"/>
-        </w:rPr>
-        <w:t xml:space="preserve"> to run the program in Visual Studio</w:t>
+        <w:t>press F5 to run the program in Visual Studio</w:t>
       </w:r>
     </w:p>
     <w:p>
@@ -864,16 +793,8 @@
                               <w:rPr>
                                 <w:color w:val="FFFFFF" w:themeColor="background1"/>
                               </w:rPr>
-                              <w:t xml:space="preserve">Press </w:t>
+                              <w:t>Press F5</w:t>
                             </w:r>
-                            <w:proofErr w:type="spellStart"/>
-                            <w:r>
-                              <w:rPr>
-                                <w:color w:val="FFFFFF" w:themeColor="background1"/>
-                              </w:rPr>
-                              <w:t>F5</w:t>
-                            </w:r>
-                            <w:proofErr w:type="spellEnd"/>
                           </w:p>
                           <w:p>
                             <w:pPr>
@@ -1885,23 +1806,7 @@
           <w:rFonts w:cstheme="minorBidi"/>
           <w:lang w:val="en-NZ"/>
         </w:rPr>
-        <w:t>chrome --remote-debugging-port=9222 --user-data-dir="C:\Users\harry\AppData\Local\Temp\blazor-chrome-debug" https://</w:t>
-      </w:r>
-      <w:proofErr w:type="spellStart"/>
-      <w:r>
-        <w:rPr>
-          <w:rFonts w:cstheme="minorBidi"/>
-          <w:lang w:val="en-NZ"/>
-        </w:rPr>
-        <w:t>localhost:44332</w:t>
-      </w:r>
-      <w:proofErr w:type="spellEnd"/>
-      <w:r>
-        <w:rPr>
-          <w:rFonts w:cstheme="minorBidi"/>
-          <w:lang w:val="en-NZ"/>
-        </w:rPr>
-        <w:t>/counter</w:t>
+        <w:t>chrome --remote-debugging-port=9222 --user-data-dir="C:\Users\harry\AppData\Local\Temp\blazor-chrome-debug" https://localhost:44332/counter</w:t>
       </w:r>
     </w:p>
     <w:p>
@@ -2549,6 +2454,61 @@
       </w:pPr>
     </w:p>
     <w:p/>
+    <w:p/>
+    <w:p/>
+    <w:p/>
+    <w:p/>
+    <w:p/>
+    <w:p>
+      <w:pPr>
+        <w:pStyle w:val="Heading1"/>
+      </w:pPr>
+      <w:r>
+        <w:t>Two approaches to split a R</w:t>
+      </w:r>
+      <w:r>
+        <w:t>azor component</w:t>
+      </w:r>
+    </w:p>
+    <w:p>
+      <w:r>
+        <w:t>Two ways of splitting a Razor component HTML and C# code into their own separate files are:</w:t>
+      </w:r>
+    </w:p>
+    <w:p>
+      <w:pPr>
+        <w:pStyle w:val="ListParagraph"/>
+        <w:numPr>
+          <w:ilvl w:val="0"/>
+          <w:numId w:val="3"/>
+        </w:numPr>
+      </w:pPr>
+      <w:r>
+        <w:t>Partial class approach</w:t>
+      </w:r>
+    </w:p>
+    <w:p>
+      <w:pPr>
+        <w:pStyle w:val="ListParagraph"/>
+        <w:numPr>
+          <w:ilvl w:val="0"/>
+          <w:numId w:val="3"/>
+        </w:numPr>
+      </w:pPr>
+      <w:r>
+        <w:t>Base class approach</w:t>
+      </w:r>
+    </w:p>
+    <w:p>
+      <w:r>
+        <w:t xml:space="preserve">Further information can be found at </w:t>
+      </w:r>
+      <w:r>
+        <w:t>https://www.pragimtech.com/blog/blazor/Split-razor-component/</w:t>
+      </w:r>
+    </w:p>
+    <w:p/>
+    <w:p/>
     <w:sectPr>
       <w:pgSz w:w="11906" w:h="16838"/>
       <w:pgMar w:top="1440" w:right="1440" w:bottom="1440" w:left="1440" w:header="708" w:footer="708" w:gutter="0"/>
@@ -2568,7 +2528,6 @@
     <w:lvl w:ilvl="0">
       <w:start w:val="1"/>
       <w:numFmt w:val="decimal"/>
-      <w:pStyle w:val="Heading1"/>
       <w:lvlText w:val="%1"/>
       <w:lvlJc w:val="left"/>
       <w:pPr>
@@ -2578,7 +2537,6 @@
     <w:lvl w:ilvl="1">
       <w:start w:val="1"/>
       <w:numFmt w:val="decimal"/>
-      <w:pStyle w:val="Heading2"/>
       <w:lvlText w:val="%1.%2"/>
       <w:lvlJc w:val="left"/>
       <w:pPr>
@@ -2588,7 +2546,6 @@
     <w:lvl w:ilvl="2">
       <w:start w:val="1"/>
       <w:numFmt w:val="decimal"/>
-      <w:pStyle w:val="Heading3"/>
       <w:lvlText w:val="%1.%2.%3"/>
       <w:lvlJc w:val="left"/>
       <w:pPr>
@@ -2598,7 +2555,6 @@
     <w:lvl w:ilvl="3">
       <w:start w:val="1"/>
       <w:numFmt w:val="decimal"/>
-      <w:pStyle w:val="Heading4"/>
       <w:lvlText w:val="%1.%2.%3.%4"/>
       <w:lvlJc w:val="left"/>
       <w:pPr>
@@ -2608,7 +2564,6 @@
     <w:lvl w:ilvl="4">
       <w:start w:val="1"/>
       <w:numFmt w:val="decimal"/>
-      <w:pStyle w:val="Heading5"/>
       <w:lvlText w:val="%1.%2.%3.%4.%5"/>
       <w:lvlJc w:val="left"/>
       <w:pPr>
@@ -2618,7 +2573,6 @@
     <w:lvl w:ilvl="5">
       <w:start w:val="1"/>
       <w:numFmt w:val="decimal"/>
-      <w:pStyle w:val="Heading6"/>
       <w:lvlText w:val="%1.%2.%3.%4.%5.%6"/>
       <w:lvlJc w:val="left"/>
       <w:pPr>
@@ -2628,7 +2582,6 @@
     <w:lvl w:ilvl="6">
       <w:start w:val="1"/>
       <w:numFmt w:val="decimal"/>
-      <w:pStyle w:val="Heading7"/>
       <w:lvlText w:val="%1.%2.%3.%4.%5.%6.%7"/>
       <w:lvlJc w:val="left"/>
       <w:pPr>
@@ -2638,7 +2591,6 @@
     <w:lvl w:ilvl="7">
       <w:start w:val="1"/>
       <w:numFmt w:val="decimal"/>
-      <w:pStyle w:val="Heading8"/>
       <w:lvlText w:val="%1.%2.%3.%4.%5.%6.%7.%8"/>
       <w:lvlJc w:val="left"/>
       <w:pPr>
@@ -2648,7 +2600,6 @@
     <w:lvl w:ilvl="8">
       <w:start w:val="1"/>
       <w:numFmt w:val="decimal"/>
-      <w:pStyle w:val="Heading9"/>
       <w:lvlText w:val="%1.%2.%3.%4.%5.%6.%7.%8.%9"/>
       <w:lvlJc w:val="left"/>
       <w:pPr>
@@ -2751,11 +2702,127 @@
       </w:pPr>
     </w:lvl>
   </w:abstractNum>
+  <w:abstractNum w:abstractNumId="2" w15:restartNumberingAfterBreak="0">
+    <w:nsid w:val="50AE625A"/>
+    <w:multiLevelType w:val="hybridMultilevel"/>
+    <w:tmpl w:val="BBB22A98"/>
+    <w:lvl w:ilvl="0" w:tplc="14090001">
+      <w:start w:val="1"/>
+      <w:numFmt w:val="bullet"/>
+      <w:lvlText w:val=""/>
+      <w:lvlJc w:val="left"/>
+      <w:pPr>
+        <w:ind w:left="720" w:hanging="360"/>
+      </w:pPr>
+      <w:rPr>
+        <w:rFonts w:ascii="Symbol" w:hAnsi="Symbol" w:hint="default"/>
+      </w:rPr>
+    </w:lvl>
+    <w:lvl w:ilvl="1" w:tplc="14090003" w:tentative="1">
+      <w:start w:val="1"/>
+      <w:numFmt w:val="bullet"/>
+      <w:lvlText w:val="o"/>
+      <w:lvlJc w:val="left"/>
+      <w:pPr>
+        <w:ind w:left="1440" w:hanging="360"/>
+      </w:pPr>
+      <w:rPr>
+        <w:rFonts w:ascii="Courier New" w:hAnsi="Courier New" w:cs="Courier New" w:hint="default"/>
+      </w:rPr>
+    </w:lvl>
+    <w:lvl w:ilvl="2" w:tplc="14090005" w:tentative="1">
+      <w:start w:val="1"/>
+      <w:numFmt w:val="bullet"/>
+      <w:lvlText w:val=""/>
+      <w:lvlJc w:val="left"/>
+      <w:pPr>
+        <w:ind w:left="2160" w:hanging="360"/>
+      </w:pPr>
+      <w:rPr>
+        <w:rFonts w:ascii="Wingdings" w:hAnsi="Wingdings" w:hint="default"/>
+      </w:rPr>
+    </w:lvl>
+    <w:lvl w:ilvl="3" w:tplc="14090001" w:tentative="1">
+      <w:start w:val="1"/>
+      <w:numFmt w:val="bullet"/>
+      <w:lvlText w:val=""/>
+      <w:lvlJc w:val="left"/>
+      <w:pPr>
+        <w:ind w:left="2880" w:hanging="360"/>
+      </w:pPr>
+      <w:rPr>
+        <w:rFonts w:ascii="Symbol" w:hAnsi="Symbol" w:hint="default"/>
+      </w:rPr>
+    </w:lvl>
+    <w:lvl w:ilvl="4" w:tplc="14090003" w:tentative="1">
+      <w:start w:val="1"/>
+      <w:numFmt w:val="bullet"/>
+      <w:lvlText w:val="o"/>
+      <w:lvlJc w:val="left"/>
+      <w:pPr>
+        <w:ind w:left="3600" w:hanging="360"/>
+      </w:pPr>
+      <w:rPr>
+        <w:rFonts w:ascii="Courier New" w:hAnsi="Courier New" w:cs="Courier New" w:hint="default"/>
+      </w:rPr>
+    </w:lvl>
+    <w:lvl w:ilvl="5" w:tplc="14090005" w:tentative="1">
+      <w:start w:val="1"/>
+      <w:numFmt w:val="bullet"/>
+      <w:lvlText w:val=""/>
+      <w:lvlJc w:val="left"/>
+      <w:pPr>
+        <w:ind w:left="4320" w:hanging="360"/>
+      </w:pPr>
+      <w:rPr>
+        <w:rFonts w:ascii="Wingdings" w:hAnsi="Wingdings" w:hint="default"/>
+      </w:rPr>
+    </w:lvl>
+    <w:lvl w:ilvl="6" w:tplc="14090001" w:tentative="1">
+      <w:start w:val="1"/>
+      <w:numFmt w:val="bullet"/>
+      <w:lvlText w:val=""/>
+      <w:lvlJc w:val="left"/>
+      <w:pPr>
+        <w:ind w:left="5040" w:hanging="360"/>
+      </w:pPr>
+      <w:rPr>
+        <w:rFonts w:ascii="Symbol" w:hAnsi="Symbol" w:hint="default"/>
+      </w:rPr>
+    </w:lvl>
+    <w:lvl w:ilvl="7" w:tplc="14090003" w:tentative="1">
+      <w:start w:val="1"/>
+      <w:numFmt w:val="bullet"/>
+      <w:lvlText w:val="o"/>
+      <w:lvlJc w:val="left"/>
+      <w:pPr>
+        <w:ind w:left="5760" w:hanging="360"/>
+      </w:pPr>
+      <w:rPr>
+        <w:rFonts w:ascii="Courier New" w:hAnsi="Courier New" w:cs="Courier New" w:hint="default"/>
+      </w:rPr>
+    </w:lvl>
+    <w:lvl w:ilvl="8" w:tplc="14090005" w:tentative="1">
+      <w:start w:val="1"/>
+      <w:numFmt w:val="bullet"/>
+      <w:lvlText w:val=""/>
+      <w:lvlJc w:val="left"/>
+      <w:pPr>
+        <w:ind w:left="6480" w:hanging="360"/>
+      </w:pPr>
+      <w:rPr>
+        <w:rFonts w:ascii="Wingdings" w:hAnsi="Wingdings" w:hint="default"/>
+      </w:rPr>
+    </w:lvl>
+  </w:abstractNum>
   <w:num w:numId="1">
     <w:abstractNumId w:val="1"/>
   </w:num>
   <w:num w:numId="2">
     <w:abstractNumId w:val="0"/>
+  </w:num>
+  <w:num w:numId="3">
+    <w:abstractNumId w:val="2"/>
   </w:num>
 </w:numbering>
 </file>
@@ -3641,6 +3708,16 @@
       <w:ind w:left="220"/>
     </w:pPr>
   </w:style>
+  <w:style w:type="paragraph" w:styleId="ListParagraph">
+    <w:name w:val="List Paragraph"/>
+    <w:basedOn w:val="Normal"/>
+    <w:uiPriority w:val="34"/>
+    <w:qFormat/>
+    <w:rsid w:val="00A60037"/>
+    <w:pPr>
+      <w:ind w:left="720"/>
+    </w:pPr>
+  </w:style>
 </w:styles>
 </file>
 

</xml_diff>

<commit_message>
added Array vs. List of C# into the learning notes.
</commit_message>
<xml_diff>
--- a/Learning Notes.docx
+++ b/Learning Notes.docx
@@ -114,7 +114,7 @@
           <w:r>
             <w:fldChar w:fldCharType="separate"/>
           </w:r>
-          <w:hyperlink w:anchor="_Toc79882539" w:history="1">
+          <w:hyperlink w:anchor="_Toc79889638" w:history="1">
             <w:r>
               <w:rPr>
                 <w:rStyle w:val="Hyperlink"/>
@@ -156,7 +156,7 @@
                 <w:noProof/>
                 <w:webHidden/>
               </w:rPr>
-              <w:instrText xml:space="preserve"> PAGEREF _Toc79882539 \h </w:instrText>
+              <w:instrText xml:space="preserve"> PAGEREF _Toc79889638 \h </w:instrText>
             </w:r>
             <w:r>
               <w:rPr>
@@ -200,7 +200,7 @@
               <w:lang w:val="en-NZ"/>
             </w:rPr>
           </w:pPr>
-          <w:hyperlink w:anchor="_Toc79882540" w:history="1">
+          <w:hyperlink w:anchor="_Toc79889639" w:history="1">
             <w:r>
               <w:rPr>
                 <w:rStyle w:val="Hyperlink"/>
@@ -242,7 +242,7 @@
                 <w:noProof/>
                 <w:webHidden/>
               </w:rPr>
-              <w:instrText xml:space="preserve"> PAGEREF _Toc79882540 \h </w:instrText>
+              <w:instrText xml:space="preserve"> PAGEREF _Toc79889639 \h </w:instrText>
             </w:r>
             <w:r>
               <w:rPr>
@@ -286,7 +286,7 @@
               <w:lang w:val="en-NZ"/>
             </w:rPr>
           </w:pPr>
-          <w:hyperlink w:anchor="_Toc79882541" w:history="1">
+          <w:hyperlink w:anchor="_Toc79889640" w:history="1">
             <w:r>
               <w:rPr>
                 <w:rStyle w:val="Hyperlink"/>
@@ -328,7 +328,7 @@
                 <w:noProof/>
                 <w:webHidden/>
               </w:rPr>
-              <w:instrText xml:space="preserve"> PAGEREF _Toc79882541 \h </w:instrText>
+              <w:instrText xml:space="preserve"> PAGEREF _Toc79889640 \h </w:instrText>
             </w:r>
             <w:r>
               <w:rPr>
@@ -372,7 +372,7 @@
               <w:lang w:val="en-NZ"/>
             </w:rPr>
           </w:pPr>
-          <w:hyperlink w:anchor="_Toc79882542" w:history="1">
+          <w:hyperlink w:anchor="_Toc79889641" w:history="1">
             <w:r>
               <w:rPr>
                 <w:rStyle w:val="Hyperlink"/>
@@ -416,7 +416,7 @@
                 <w:noProof/>
                 <w:webHidden/>
               </w:rPr>
-              <w:instrText xml:space="preserve"> PAGEREF _Toc79882542 \h </w:instrText>
+              <w:instrText xml:space="preserve"> PAGEREF _Toc79889641 \h </w:instrText>
             </w:r>
             <w:r>
               <w:rPr>
@@ -437,6 +437,92 @@
                 <w:webHidden/>
               </w:rPr>
               <w:t>1</w:t>
+            </w:r>
+            <w:r>
+              <w:rPr>
+                <w:noProof/>
+                <w:webHidden/>
+              </w:rPr>
+              <w:fldChar w:fldCharType="end"/>
+            </w:r>
+          </w:hyperlink>
+        </w:p>
+        <w:p>
+          <w:pPr>
+            <w:pStyle w:val="TOC1"/>
+            <w:tabs>
+              <w:tab w:val="left" w:pos="440"/>
+              <w:tab w:val="right" w:leader="dot" w:pos="9016"/>
+            </w:tabs>
+            <w:rPr>
+              <w:rFonts w:cstheme="minorBidi"/>
+              <w:noProof/>
+              <w:lang w:val="en-NZ"/>
+            </w:rPr>
+          </w:pPr>
+          <w:hyperlink w:anchor="_Toc79889642" w:history="1">
+            <w:r>
+              <w:rPr>
+                <w:rStyle w:val="Hyperlink"/>
+                <w:noProof/>
+              </w:rPr>
+              <w:t>5</w:t>
+            </w:r>
+            <w:r>
+              <w:rPr>
+                <w:rFonts w:cstheme="minorBidi"/>
+                <w:noProof/>
+                <w:lang w:val="en-NZ"/>
+              </w:rPr>
+              <w:tab/>
+            </w:r>
+            <w:r>
+              <w:rPr>
+                <w:rStyle w:val="Hyperlink"/>
+                <w:noProof/>
+              </w:rPr>
+              <w:t>Two approaches to split a Razor component</w:t>
+            </w:r>
+            <w:r>
+              <w:rPr>
+                <w:noProof/>
+                <w:webHidden/>
+              </w:rPr>
+              <w:tab/>
+            </w:r>
+            <w:r>
+              <w:rPr>
+                <w:noProof/>
+                <w:webHidden/>
+              </w:rPr>
+              <w:fldChar w:fldCharType="begin"/>
+            </w:r>
+            <w:r>
+              <w:rPr>
+                <w:noProof/>
+                <w:webHidden/>
+              </w:rPr>
+              <w:instrText xml:space="preserve"> PAGEREF _Toc79889642 \h </w:instrText>
+            </w:r>
+            <w:r>
+              <w:rPr>
+                <w:noProof/>
+                <w:webHidden/>
+              </w:rPr>
+            </w:r>
+            <w:r>
+              <w:rPr>
+                <w:noProof/>
+                <w:webHidden/>
+              </w:rPr>
+              <w:fldChar w:fldCharType="separate"/>
+            </w:r>
+            <w:r>
+              <w:rPr>
+                <w:noProof/>
+                <w:webHidden/>
+              </w:rPr>
+              <w:t>4</w:t>
             </w:r>
             <w:r>
               <w:rPr>
@@ -468,7 +554,7 @@
       <w:pPr>
         <w:pStyle w:val="Heading1"/>
       </w:pPr>
-      <w:bookmarkStart w:id="0" w:name="_Toc79882539"/>
+      <w:bookmarkStart w:id="0" w:name="_Toc79889638"/>
       <w:r>
         <w:t>Introduction</w:t>
       </w:r>
@@ -483,7 +569,7 @@
       <w:pPr>
         <w:pStyle w:val="Heading1"/>
       </w:pPr>
-      <w:bookmarkStart w:id="1" w:name="_Toc79882540"/>
+      <w:bookmarkStart w:id="1" w:name="_Toc79889639"/>
       <w:r>
         <w:t>Manage User Secrets</w:t>
       </w:r>
@@ -517,7 +603,7 @@
       <w:pPr>
         <w:pStyle w:val="Heading1"/>
       </w:pPr>
-      <w:bookmarkStart w:id="2" w:name="_Toc79882541"/>
+      <w:bookmarkStart w:id="2" w:name="_Toc79889640"/>
       <w:r>
         <w:t>Class library</w:t>
       </w:r>
@@ -556,7 +642,7 @@
           <w:lang w:val="en-NZ"/>
         </w:rPr>
       </w:pPr>
-      <w:bookmarkStart w:id="3" w:name="_Toc79882542"/>
+      <w:bookmarkStart w:id="3" w:name="_Toc79889641"/>
       <w:r>
         <w:rPr>
           <w:color w:val="000000" w:themeColor="text1"/>
@@ -2463,12 +2549,14 @@
       <w:pPr>
         <w:pStyle w:val="Heading1"/>
       </w:pPr>
+      <w:bookmarkStart w:id="4" w:name="_Toc79889642"/>
       <w:r>
         <w:t>Two approaches to split a R</w:t>
       </w:r>
       <w:r>
         <w:t>azor component</w:t>
       </w:r>
+      <w:bookmarkEnd w:id="4"/>
     </w:p>
     <w:p>
       <w:r>
@@ -2508,6 +2596,25 @@
       </w:r>
     </w:p>
     <w:p/>
+    <w:p>
+      <w:pPr>
+        <w:pStyle w:val="Heading1"/>
+      </w:pPr>
+      <w:r>
+        <w:t>Array vs. List of C#</w:t>
+      </w:r>
+    </w:p>
+    <w:p/>
+    <w:p>
+      <w:r>
+        <w:t>Array needs to know its size upfront</w:t>
+      </w:r>
+    </w:p>
+    <w:p>
+      <w:r>
+        <w:t>List is allowed to be expanded automatically and does not need to specify the size.</w:t>
+      </w:r>
+    </w:p>
     <w:p/>
     <w:sectPr>
       <w:pgSz w:w="11906" w:h="16838"/>

</xml_diff>

<commit_message>
added Blazor / Razor component lifecycle into the learning notes.
</commit_message>
<xml_diff>
--- a/Learning Notes.docx
+++ b/Learning Notes.docx
@@ -2615,6 +2615,211 @@
         <w:t>List is allowed to be expanded automatically and does not need to specify the size.</w:t>
       </w:r>
     </w:p>
+    <w:p/>
+    <w:p>
+      <w:pPr>
+        <w:pStyle w:val="Heading1"/>
+      </w:pPr>
+      <w:r>
+        <w:t xml:space="preserve">Blazor / Razor </w:t>
+      </w:r>
+      <w:r>
+        <w:t>component lifecycle</w:t>
+      </w:r>
+    </w:p>
+    <w:p/>
+    <w:p>
+      <w:r>
+        <w:t xml:space="preserve">Reference: </w:t>
+      </w:r>
+      <w:hyperlink r:id="rId14" w:history="1">
+        <w:r>
+          <w:rPr>
+            <w:rStyle w:val="Hyperlink"/>
+          </w:rPr>
+          <w:t>https://docs.microsoft.com/en-us/aspnet/core/blazor/components/lifecycle?view=aspnetcore-5.0</w:t>
+        </w:r>
+      </w:hyperlink>
+      <w:r>
+        <w:t xml:space="preserve"> </w:t>
+      </w:r>
+    </w:p>
+    <w:p/>
+    <w:p>
+      <w:r>
+        <w:rPr>
+          <w:noProof/>
+        </w:rPr>
+        <w:drawing>
+          <wp:inline distT="0" distB="0" distL="0" distR="0" wp14:anchorId="7E3D3E34" wp14:editId="54EB936E">
+            <wp:extent cx="4524375" cy="5895975"/>
+            <wp:effectExtent l="0" t="0" r="9525" b="9525"/>
+            <wp:docPr id="1" name="Picture 1" descr="Component lifecycle events of a Razor component in Blazor"/>
+            <wp:cNvGraphicFramePr>
+              <a:graphicFrameLocks xmlns:a="http://schemas.openxmlformats.org/drawingml/2006/main" noChangeAspect="1"/>
+            </wp:cNvGraphicFramePr>
+            <a:graphic xmlns:a="http://schemas.openxmlformats.org/drawingml/2006/main">
+              <a:graphicData uri="http://schemas.openxmlformats.org/drawingml/2006/picture">
+                <pic:pic xmlns:pic="http://schemas.openxmlformats.org/drawingml/2006/picture">
+                  <pic:nvPicPr>
+                    <pic:cNvPr id="0" name="Picture 1" descr="Component lifecycle events of a Razor component in Blazor"/>
+                    <pic:cNvPicPr>
+                      <a:picLocks noChangeAspect="1" noChangeArrowheads="1"/>
+                    </pic:cNvPicPr>
+                  </pic:nvPicPr>
+                  <pic:blipFill>
+                    <a:blip r:embed="rId15">
+                      <a:extLst>
+                        <a:ext uri="{28A0092B-C50C-407E-A947-70E740481C1C}">
+                          <a14:useLocalDpi xmlns:a14="http://schemas.microsoft.com/office/drawing/2010/main" val="0"/>
+                        </a:ext>
+                      </a:extLst>
+                    </a:blip>
+                    <a:srcRect/>
+                    <a:stretch>
+                      <a:fillRect/>
+                    </a:stretch>
+                  </pic:blipFill>
+                  <pic:spPr bwMode="auto">
+                    <a:xfrm>
+                      <a:off x="0" y="0"/>
+                      <a:ext cx="4524375" cy="5895975"/>
+                    </a:xfrm>
+                    <a:prstGeom prst="rect">
+                      <a:avLst/>
+                    </a:prstGeom>
+                    <a:noFill/>
+                    <a:ln>
+                      <a:noFill/>
+                    </a:ln>
+                  </pic:spPr>
+                </pic:pic>
+              </a:graphicData>
+            </a:graphic>
+          </wp:inline>
+        </w:drawing>
+      </w:r>
+    </w:p>
+    <w:p/>
+    <w:p>
+      <w:r>
+        <w:rPr>
+          <w:noProof/>
+        </w:rPr>
+        <w:drawing>
+          <wp:inline distT="0" distB="0" distL="0" distR="0" wp14:anchorId="40FE8585" wp14:editId="5AC0315A">
+            <wp:extent cx="4524375" cy="3038475"/>
+            <wp:effectExtent l="0" t="0" r="9525" b="9525"/>
+            <wp:docPr id="2" name="Picture 2" descr="Document Object Model (DOM) event processing"/>
+            <wp:cNvGraphicFramePr>
+              <a:graphicFrameLocks xmlns:a="http://schemas.openxmlformats.org/drawingml/2006/main" noChangeAspect="1"/>
+            </wp:cNvGraphicFramePr>
+            <a:graphic xmlns:a="http://schemas.openxmlformats.org/drawingml/2006/main">
+              <a:graphicData uri="http://schemas.openxmlformats.org/drawingml/2006/picture">
+                <pic:pic xmlns:pic="http://schemas.openxmlformats.org/drawingml/2006/picture">
+                  <pic:nvPicPr>
+                    <pic:cNvPr id="0" name="Picture 3" descr="Document Object Model (DOM) event processing"/>
+                    <pic:cNvPicPr>
+                      <a:picLocks noChangeAspect="1" noChangeArrowheads="1"/>
+                    </pic:cNvPicPr>
+                  </pic:nvPicPr>
+                  <pic:blipFill>
+                    <a:blip r:embed="rId16">
+                      <a:extLst>
+                        <a:ext uri="{28A0092B-C50C-407E-A947-70E740481C1C}">
+                          <a14:useLocalDpi xmlns:a14="http://schemas.microsoft.com/office/drawing/2010/main" val="0"/>
+                        </a:ext>
+                      </a:extLst>
+                    </a:blip>
+                    <a:srcRect/>
+                    <a:stretch>
+                      <a:fillRect/>
+                    </a:stretch>
+                  </pic:blipFill>
+                  <pic:spPr bwMode="auto">
+                    <a:xfrm>
+                      <a:off x="0" y="0"/>
+                      <a:ext cx="4524375" cy="3038475"/>
+                    </a:xfrm>
+                    <a:prstGeom prst="rect">
+                      <a:avLst/>
+                    </a:prstGeom>
+                    <a:noFill/>
+                    <a:ln>
+                      <a:noFill/>
+                    </a:ln>
+                  </pic:spPr>
+                </pic:pic>
+              </a:graphicData>
+            </a:graphic>
+          </wp:inline>
+        </w:drawing>
+      </w:r>
+    </w:p>
+    <w:p/>
+    <w:p/>
+    <w:p>
+      <w:r>
+        <w:rPr>
+          <w:noProof/>
+        </w:rPr>
+        <w:drawing>
+          <wp:inline distT="0" distB="0" distL="0" distR="0" wp14:anchorId="5D8DEB06" wp14:editId="32834F48">
+            <wp:extent cx="4391025" cy="6191250"/>
+            <wp:effectExtent l="0" t="0" r="9525" b="0"/>
+            <wp:docPr id="3" name="Picture 3" descr="Render lifecycle"/>
+            <wp:cNvGraphicFramePr>
+              <a:graphicFrameLocks xmlns:a="http://schemas.openxmlformats.org/drawingml/2006/main" noChangeAspect="1"/>
+            </wp:cNvGraphicFramePr>
+            <a:graphic xmlns:a="http://schemas.openxmlformats.org/drawingml/2006/main">
+              <a:graphicData uri="http://schemas.openxmlformats.org/drawingml/2006/picture">
+                <pic:pic xmlns:pic="http://schemas.openxmlformats.org/drawingml/2006/picture">
+                  <pic:nvPicPr>
+                    <pic:cNvPr id="0" name="Picture 5" descr="Render lifecycle"/>
+                    <pic:cNvPicPr>
+                      <a:picLocks noChangeAspect="1" noChangeArrowheads="1"/>
+                    </pic:cNvPicPr>
+                  </pic:nvPicPr>
+                  <pic:blipFill>
+                    <a:blip r:embed="rId17">
+                      <a:extLst>
+                        <a:ext uri="{28A0092B-C50C-407E-A947-70E740481C1C}">
+                          <a14:useLocalDpi xmlns:a14="http://schemas.microsoft.com/office/drawing/2010/main" val="0"/>
+                        </a:ext>
+                      </a:extLst>
+                    </a:blip>
+                    <a:srcRect/>
+                    <a:stretch>
+                      <a:fillRect/>
+                    </a:stretch>
+                  </pic:blipFill>
+                  <pic:spPr bwMode="auto">
+                    <a:xfrm>
+                      <a:off x="0" y="0"/>
+                      <a:ext cx="4391025" cy="6191250"/>
+                    </a:xfrm>
+                    <a:prstGeom prst="rect">
+                      <a:avLst/>
+                    </a:prstGeom>
+                    <a:noFill/>
+                    <a:ln>
+                      <a:noFill/>
+                    </a:ln>
+                  </pic:spPr>
+                </pic:pic>
+              </a:graphicData>
+            </a:graphic>
+          </wp:inline>
+        </w:drawing>
+      </w:r>
+    </w:p>
+    <w:p/>
+    <w:p/>
+    <w:p/>
+    <w:p/>
+    <w:p/>
+    <w:p/>
+    <w:p/>
     <w:p/>
     <w:sectPr>
       <w:pgSz w:w="11906" w:h="16838"/>

</xml_diff>

<commit_message>
modified 'Learning Notes.docx' to added 1Looking for further information
</commit_message>
<xml_diff>
--- a/Learning Notes.docx
+++ b/Learning Notes.docx
@@ -583,8 +583,23 @@
         <w:t xml:space="preserve">the </w:t>
       </w:r>
       <w:r>
-        <w:t>developer own local development environment can be stored in User Secret file secret.json instead of appsettings.json</w:t>
-      </w:r>
+        <w:t xml:space="preserve">developer own local development environment can be stored in User Secret file </w:t>
+      </w:r>
+      <w:proofErr w:type="spellStart"/>
+      <w:proofErr w:type="gramStart"/>
+      <w:r>
+        <w:t>secret.json</w:t>
+      </w:r>
+      <w:proofErr w:type="spellEnd"/>
+      <w:proofErr w:type="gramEnd"/>
+      <w:r>
+        <w:t xml:space="preserve"> instead of </w:t>
+      </w:r>
+      <w:proofErr w:type="spellStart"/>
+      <w:r>
+        <w:t>appsettings.json</w:t>
+      </w:r>
+      <w:proofErr w:type="spellEnd"/>
       <w:r>
         <w:t>.</w:t>
       </w:r>
@@ -595,7 +610,17 @@
         <w:t>The connection string</w:t>
       </w:r>
       <w:r>
-        <w:t xml:space="preserve"> in secret.json is used during development in developer’s local environment.</w:t>
+        <w:t xml:space="preserve"> in </w:t>
+      </w:r>
+      <w:proofErr w:type="spellStart"/>
+      <w:proofErr w:type="gramStart"/>
+      <w:r>
+        <w:t>secret.json</w:t>
+      </w:r>
+      <w:proofErr w:type="spellEnd"/>
+      <w:proofErr w:type="gramEnd"/>
+      <w:r>
+        <w:t xml:space="preserve"> is used during development in developer’s local environment.</w:t>
       </w:r>
     </w:p>
     <w:p/>
@@ -648,9 +673,34 @@
           <w:color w:val="000000" w:themeColor="text1"/>
           <w:lang w:val="en-NZ"/>
         </w:rPr>
-        <w:t>Debug Blazor WebAssembly</w:t>
+        <w:t xml:space="preserve">Debug </w:t>
+      </w:r>
+      <w:proofErr w:type="spellStart"/>
+      <w:r>
+        <w:rPr>
+          <w:color w:val="000000" w:themeColor="text1"/>
+          <w:lang w:val="en-NZ"/>
+        </w:rPr>
+        <w:t>Blazor</w:t>
+      </w:r>
+      <w:proofErr w:type="spellEnd"/>
+      <w:r>
+        <w:rPr>
+          <w:color w:val="000000" w:themeColor="text1"/>
+          <w:lang w:val="en-NZ"/>
+        </w:rPr>
+        <w:t xml:space="preserve"> </w:t>
+      </w:r>
+      <w:proofErr w:type="spellStart"/>
+      <w:r>
+        <w:rPr>
+          <w:color w:val="000000" w:themeColor="text1"/>
+          <w:lang w:val="en-NZ"/>
+        </w:rPr>
+        <w:t>WebAssembly</w:t>
       </w:r>
       <w:bookmarkEnd w:id="3"/>
+      <w:proofErr w:type="spellEnd"/>
     </w:p>
     <w:p>
       <w:pPr>
@@ -677,8 +727,17 @@
           <w:rFonts w:cstheme="minorBidi"/>
           <w:lang w:val="en-NZ"/>
         </w:rPr>
-        <w:t>information for debugging blazor</w:t>
-      </w:r>
+        <w:t xml:space="preserve">information for debugging </w:t>
+      </w:r>
+      <w:proofErr w:type="spellStart"/>
+      <w:r>
+        <w:rPr>
+          <w:rFonts w:cstheme="minorBidi"/>
+          <w:lang w:val="en-NZ"/>
+        </w:rPr>
+        <w:t>blazor</w:t>
+      </w:r>
+      <w:proofErr w:type="spellEnd"/>
     </w:p>
     <w:p>
       <w:pPr>
@@ -719,7 +778,23 @@
           <w:rFonts w:cstheme="minorBidi"/>
           <w:lang w:val="en-NZ"/>
         </w:rPr>
-        <w:t>press F5 to run the program in Visual Studio</w:t>
+        <w:t xml:space="preserve">press </w:t>
+      </w:r>
+      <w:proofErr w:type="spellStart"/>
+      <w:r>
+        <w:rPr>
+          <w:rFonts w:cstheme="minorBidi"/>
+          <w:lang w:val="en-NZ"/>
+        </w:rPr>
+        <w:t>F5</w:t>
+      </w:r>
+      <w:proofErr w:type="spellEnd"/>
+      <w:r>
+        <w:rPr>
+          <w:rFonts w:cstheme="minorBidi"/>
+          <w:lang w:val="en-NZ"/>
+        </w:rPr>
+        <w:t xml:space="preserve"> to run the program in Visual Studio</w:t>
       </w:r>
     </w:p>
     <w:p>
@@ -879,8 +954,16 @@
                               <w:rPr>
                                 <w:color w:val="FFFFFF" w:themeColor="background1"/>
                               </w:rPr>
-                              <w:t>Press F5</w:t>
+                              <w:t xml:space="preserve">Press </w:t>
                             </w:r>
+                            <w:proofErr w:type="spellStart"/>
+                            <w:r>
+                              <w:rPr>
+                                <w:color w:val="FFFFFF" w:themeColor="background1"/>
+                              </w:rPr>
+                              <w:t>F5</w:t>
+                            </w:r>
+                            <w:proofErr w:type="spellEnd"/>
                           </w:p>
                           <w:p>
                             <w:pPr>
@@ -1892,7 +1975,23 @@
           <w:rFonts w:cstheme="minorBidi"/>
           <w:lang w:val="en-NZ"/>
         </w:rPr>
-        <w:t>chrome --remote-debugging-port=9222 --user-data-dir="C:\Users\harry\AppData\Local\Temp\blazor-chrome-debug" https://localhost:44332/counter</w:t>
+        <w:t>chrome --remote-debugging-port=9222 --user-data-dir="C:\Users\harry\AppData\Local\Temp\blazor-chrome-debug" https://</w:t>
+      </w:r>
+      <w:proofErr w:type="spellStart"/>
+      <w:r>
+        <w:rPr>
+          <w:rFonts w:cstheme="minorBidi"/>
+          <w:lang w:val="en-NZ"/>
+        </w:rPr>
+        <w:t>localhost:44332</w:t>
+      </w:r>
+      <w:proofErr w:type="spellEnd"/>
+      <w:r>
+        <w:rPr>
+          <w:rFonts w:cstheme="minorBidi"/>
+          <w:lang w:val="en-NZ"/>
+        </w:rPr>
+        <w:t>/counter</w:t>
       </w:r>
     </w:p>
     <w:p>
@@ -2592,7 +2691,23 @@
         <w:t xml:space="preserve">Further information can be found at </w:t>
       </w:r>
       <w:r>
-        <w:t>https://www.pragimtech.com/blog/blazor/Split-razor-component/</w:t>
+        <w:t>https://</w:t>
+      </w:r>
+      <w:proofErr w:type="spellStart"/>
+      <w:r>
+        <w:t>www.pragimtech.com</w:t>
+      </w:r>
+      <w:proofErr w:type="spellEnd"/>
+      <w:r>
+        <w:t>/blog/</w:t>
+      </w:r>
+      <w:proofErr w:type="spellStart"/>
+      <w:r>
+        <w:t>blazor</w:t>
+      </w:r>
+      <w:proofErr w:type="spellEnd"/>
+      <w:r>
+        <w:t>/Split-razor-component/</w:t>
       </w:r>
     </w:p>
     <w:p/>
@@ -2620,8 +2735,13 @@
       <w:pPr>
         <w:pStyle w:val="Heading1"/>
       </w:pPr>
-      <w:r>
-        <w:t xml:space="preserve">Blazor / Razor </w:t>
+      <w:proofErr w:type="spellStart"/>
+      <w:r>
+        <w:t>Blazor</w:t>
+      </w:r>
+      <w:proofErr w:type="spellEnd"/>
+      <w:r>
+        <w:t xml:space="preserve"> / Razor </w:t>
       </w:r>
       <w:r>
         <w:t>component lifecycle</w:t>
@@ -2813,6 +2933,128 @@
         </w:drawing>
       </w:r>
     </w:p>
+    <w:p/>
+    <w:p/>
+    <w:p>
+      <w:pPr>
+        <w:pStyle w:val="Heading1"/>
+      </w:pPr>
+      <w:r>
+        <w:t>Looking for further information</w:t>
+      </w:r>
+    </w:p>
+    <w:p/>
+    <w:p>
+      <w:pPr>
+        <w:pStyle w:val="Heading2"/>
+      </w:pPr>
+      <w:r>
+        <w:t>[parameter] in R</w:t>
+      </w:r>
+      <w:r>
+        <w:t>azor component</w:t>
+      </w:r>
+    </w:p>
+    <w:p>
+      <w:r>
+        <w:t xml:space="preserve">Further information for the following syntax of </w:t>
+      </w:r>
+      <w:r>
+        <w:t>[parameter]</w:t>
+      </w:r>
+      <w:r>
+        <w:t xml:space="preserve"> </w:t>
+      </w:r>
+      <w:r>
+        <w:t>in R</w:t>
+      </w:r>
+      <w:r>
+        <w:t>azor component</w:t>
+      </w:r>
+      <w:r>
+        <w:t xml:space="preserve"> will be looked for</w:t>
+      </w:r>
+    </w:p>
+    <w:p/>
+    <w:p>
+      <w:r>
+        <w:t>@page “/</w:t>
+      </w:r>
+      <w:proofErr w:type="spellStart"/>
+      <w:r>
+        <w:t>employeedetail</w:t>
+      </w:r>
+      <w:proofErr w:type="spellEnd"/>
+      <w:r>
+        <w:t>/{</w:t>
+      </w:r>
+      <w:proofErr w:type="spellStart"/>
+      <w:r>
+        <w:rPr>
+          <w:highlight w:val="yellow"/>
+        </w:rPr>
+        <w:t>EmployeeId</w:t>
+      </w:r>
+      <w:proofErr w:type="spellEnd"/>
+      <w:r>
+        <w:t>}”</w:t>
+      </w:r>
+    </w:p>
+    <w:p/>
+    <w:p>
+      <w:r>
+        <w:t xml:space="preserve">public partial class </w:t>
+      </w:r>
+      <w:proofErr w:type="spellStart"/>
+      <w:r>
+        <w:t>EmployeeDetail</w:t>
+      </w:r>
+      <w:proofErr w:type="spellEnd"/>
+    </w:p>
+    <w:p>
+      <w:r>
+        <w:t>{</w:t>
+      </w:r>
+    </w:p>
+    <w:p>
+      <w:r>
+        <w:tab/>
+      </w:r>
+      <w:r>
+        <w:rPr>
+          <w:highlight w:val="yellow"/>
+        </w:rPr>
+        <w:t>[parameter]</w:t>
+      </w:r>
+    </w:p>
+    <w:p>
+      <w:r>
+        <w:tab/>
+        <w:t xml:space="preserve">Public string </w:t>
+      </w:r>
+      <w:proofErr w:type="spellStart"/>
+      <w:proofErr w:type="gramStart"/>
+      <w:r>
+        <w:rPr>
+          <w:highlight w:val="yellow"/>
+        </w:rPr>
+        <w:t>EmployeeId</w:t>
+      </w:r>
+      <w:proofErr w:type="spellEnd"/>
+      <w:r>
+        <w:t>{</w:t>
+      </w:r>
+      <w:proofErr w:type="gramEnd"/>
+      <w:r>
+        <w:t>get; set}</w:t>
+      </w:r>
+    </w:p>
+    <w:p>
+      <w:r>
+        <w:t>……</w:t>
+      </w:r>
+    </w:p>
+    <w:p/>
     <w:p/>
     <w:p/>
     <w:p/>

</xml_diff>